<commit_message>
Updates to Maintenance manual, SDP and SD schedule.
</commit_message>
<xml_diff>
--- a/docs/Maintenance Manual.docx
+++ b/docs/Maintenance Manual.docx
@@ -4,35 +4,22 @@
   <w:body>
     <w:p>
       <w:pPr>
+        <w:pStyle w:val="Heading1"/>
         <w:jc w:val="center"/>
-        <w:rPr>
-          <w:rFonts w:ascii="Times New Roman" w:hAnsi="Times New Roman" w:cs="Times New Roman"/>
-        </w:rPr>
-      </w:pPr>
-      <w:r>
-        <w:rPr>
-          <w:rFonts w:ascii="Times New Roman" w:hAnsi="Times New Roman" w:cs="Times New Roman"/>
-        </w:rPr>
+      </w:pPr>
+      <w:r>
         <w:t>Maintenance Manual</w:t>
       </w:r>
     </w:p>
     <w:p>
       <w:pPr>
+        <w:pStyle w:val="Heading2"/>
         <w:jc w:val="center"/>
-        <w:rPr>
-          <w:rFonts w:ascii="Times New Roman" w:hAnsi="Times New Roman" w:cs="Times New Roman"/>
-        </w:rPr>
-      </w:pPr>
-      <w:r>
-        <w:rPr>
-          <w:rFonts w:ascii="Times New Roman" w:hAnsi="Times New Roman" w:cs="Times New Roman"/>
-        </w:rPr>
+      </w:pPr>
+      <w:r>
         <w:t>CS 3300-002 Spring 2025</w:t>
       </w:r>
       <w:r>
-        <w:rPr>
-          <w:rFonts w:ascii="Times New Roman" w:hAnsi="Times New Roman" w:cs="Times New Roman"/>
-        </w:rPr>
         <w:br/>
       </w:r>
     </w:p>
@@ -229,7 +216,12 @@
     <w:sdt>
       <w:sdtPr>
         <w:rPr>
-          <w:rFonts w:ascii="Times New Roman" w:hAnsi="Times New Roman" w:cs="Times New Roman"/>
+          <w:rFonts w:ascii="Times New Roman" w:eastAsiaTheme="minorHAnsi" w:hAnsi="Times New Roman" w:cs="Times New Roman"/>
+          <w:color w:val="auto"/>
+          <w:kern w:val="2"/>
+          <w:sz w:val="24"/>
+          <w:szCs w:val="24"/>
+          <w14:ligatures w14:val="standardContextual"/>
         </w:rPr>
         <w:id w:val="-1628999177"/>
         <w:docPartObj>
@@ -239,15 +231,9 @@
       </w:sdtPr>
       <w:sdtEndPr>
         <w:rPr>
-          <w:rFonts w:eastAsiaTheme="minorHAnsi"/>
           <w:b/>
           <w:bCs/>
           <w:noProof/>
-          <w:color w:val="auto"/>
-          <w:kern w:val="2"/>
-          <w:sz w:val="24"/>
-          <w:szCs w:val="24"/>
-          <w14:ligatures w14:val="standardContextual"/>
         </w:rPr>
       </w:sdtEndPr>
       <w:sdtContent>
@@ -267,115 +253,136 @@
             <w:t>Table of Contents</w:t>
           </w:r>
         </w:p>
-        <w:p>
-          <w:pPr>
-            <w:rPr>
-              <w:rFonts w:ascii="Times New Roman" w:hAnsi="Times New Roman" w:cs="Times New Roman"/>
-            </w:rPr>
-          </w:pPr>
-        </w:p>
+        <w:p/>
         <w:p>
           <w:pPr>
             <w:pStyle w:val="TOC1"/>
-            <w:tabs>
-              <w:tab w:val="right" w:leader="dot" w:pos="9350"/>
-            </w:tabs>
             <w:rPr>
-              <w:rFonts w:ascii="Times New Roman" w:eastAsiaTheme="minorEastAsia" w:hAnsi="Times New Roman" w:cs="Times New Roman"/>
-              <w:noProof/>
-              <w:color w:val="747474" w:themeColor="background2" w:themeShade="80"/>
+              <w:rFonts w:asciiTheme="minorHAnsi" w:eastAsiaTheme="minorEastAsia" w:hAnsiTheme="minorHAnsi" w:cstheme="minorBidi"/>
             </w:rPr>
           </w:pPr>
           <w:r>
             <w:rPr>
-              <w:rFonts w:ascii="Times New Roman" w:hAnsi="Times New Roman" w:cs="Times New Roman"/>
+              <w:noProof w:val="0"/>
               <w:color w:val="747474" w:themeColor="background2" w:themeShade="80"/>
             </w:rPr>
             <w:fldChar w:fldCharType="begin"/>
           </w:r>
           <w:r>
             <w:rPr>
-              <w:rFonts w:ascii="Times New Roman" w:hAnsi="Times New Roman" w:cs="Times New Roman"/>
               <w:color w:val="747474" w:themeColor="background2" w:themeShade="80"/>
             </w:rPr>
             <w:instrText xml:space="preserve"> TOC \o "1-3" \h \z \u </w:instrText>
           </w:r>
           <w:r>
             <w:rPr>
-              <w:rFonts w:ascii="Times New Roman" w:hAnsi="Times New Roman" w:cs="Times New Roman"/>
+              <w:noProof w:val="0"/>
               <w:color w:val="747474" w:themeColor="background2" w:themeShade="80"/>
             </w:rPr>
             <w:fldChar w:fldCharType="separate"/>
           </w:r>
-          <w:hyperlink w:anchor="_Toc196269178" w:history="1">
+          <w:hyperlink w:anchor="_Toc196558183" w:history="1">
             <w:r>
               <w:rPr>
                 <w:rStyle w:val="Hyperlink"/>
-                <w:rFonts w:ascii="Times New Roman" w:hAnsi="Times New Roman" w:cs="Times New Roman"/>
-                <w:noProof/>
-                <w:color w:val="747474" w:themeColor="background2" w:themeShade="80"/>
+              </w:rPr>
+              <w:t>General</w:t>
+            </w:r>
+            <w:r>
+              <w:rPr>
+                <w:webHidden/>
+              </w:rPr>
+              <w:tab/>
+            </w:r>
+            <w:r>
+              <w:rPr>
+                <w:webHidden/>
+              </w:rPr>
+              <w:fldChar w:fldCharType="begin"/>
+            </w:r>
+            <w:r>
+              <w:rPr>
+                <w:webHidden/>
+              </w:rPr>
+              <w:instrText xml:space="preserve"> PAGEREF _Toc196558183 \h </w:instrText>
+            </w:r>
+            <w:r>
+              <w:rPr>
+                <w:webHidden/>
+              </w:rPr>
+            </w:r>
+            <w:r>
+              <w:rPr>
+                <w:webHidden/>
+              </w:rPr>
+              <w:fldChar w:fldCharType="separate"/>
+            </w:r>
+            <w:r>
+              <w:rPr>
+                <w:webHidden/>
+              </w:rPr>
+              <w:t>2</w:t>
+            </w:r>
+            <w:r>
+              <w:rPr>
+                <w:webHidden/>
+              </w:rPr>
+              <w:fldChar w:fldCharType="end"/>
+            </w:r>
+          </w:hyperlink>
+        </w:p>
+        <w:p>
+          <w:pPr>
+            <w:pStyle w:val="TOC1"/>
+            <w:rPr>
+              <w:rFonts w:asciiTheme="minorHAnsi" w:eastAsiaTheme="minorEastAsia" w:hAnsiTheme="minorHAnsi" w:cstheme="minorBidi"/>
+            </w:rPr>
+          </w:pPr>
+          <w:hyperlink w:anchor="_Toc196558184" w:history="1">
+            <w:r>
+              <w:rPr>
+                <w:rStyle w:val="Hyperlink"/>
               </w:rPr>
               <w:t>Projects on Portfolio</w:t>
             </w:r>
             <w:r>
               <w:rPr>
-                <w:rFonts w:ascii="Times New Roman" w:hAnsi="Times New Roman" w:cs="Times New Roman"/>
-                <w:noProof/>
-                <w:webHidden/>
-                <w:color w:val="747474" w:themeColor="background2" w:themeShade="80"/>
+                <w:webHidden/>
               </w:rPr>
               <w:tab/>
             </w:r>
             <w:r>
               <w:rPr>
-                <w:rFonts w:ascii="Times New Roman" w:hAnsi="Times New Roman" w:cs="Times New Roman"/>
-                <w:noProof/>
-                <w:webHidden/>
-                <w:color w:val="747474" w:themeColor="background2" w:themeShade="80"/>
+                <w:webHidden/>
               </w:rPr>
               <w:fldChar w:fldCharType="begin"/>
             </w:r>
             <w:r>
               <w:rPr>
-                <w:rFonts w:ascii="Times New Roman" w:hAnsi="Times New Roman" w:cs="Times New Roman"/>
-                <w:noProof/>
-                <w:webHidden/>
-                <w:color w:val="747474" w:themeColor="background2" w:themeShade="80"/>
-              </w:rPr>
-              <w:instrText xml:space="preserve"> PAGEREF _Toc196269178 \h </w:instrText>
-            </w:r>
-            <w:r>
-              <w:rPr>
-                <w:rFonts w:ascii="Times New Roman" w:hAnsi="Times New Roman" w:cs="Times New Roman"/>
-                <w:noProof/>
-                <w:webHidden/>
-                <w:color w:val="747474" w:themeColor="background2" w:themeShade="80"/>
-              </w:rPr>
-            </w:r>
-            <w:r>
-              <w:rPr>
-                <w:rFonts w:ascii="Times New Roman" w:hAnsi="Times New Roman" w:cs="Times New Roman"/>
-                <w:noProof/>
-                <w:webHidden/>
-                <w:color w:val="747474" w:themeColor="background2" w:themeShade="80"/>
+                <w:webHidden/>
+              </w:rPr>
+              <w:instrText xml:space="preserve"> PAGEREF _Toc196558184 \h </w:instrText>
+            </w:r>
+            <w:r>
+              <w:rPr>
+                <w:webHidden/>
+              </w:rPr>
+            </w:r>
+            <w:r>
+              <w:rPr>
+                <w:webHidden/>
               </w:rPr>
               <w:fldChar w:fldCharType="separate"/>
             </w:r>
             <w:r>
               <w:rPr>
-                <w:rFonts w:ascii="Times New Roman" w:hAnsi="Times New Roman" w:cs="Times New Roman"/>
-                <w:noProof/>
-                <w:webHidden/>
-                <w:color w:val="747474" w:themeColor="background2" w:themeShade="80"/>
+                <w:webHidden/>
               </w:rPr>
               <w:t>2</w:t>
             </w:r>
             <w:r>
               <w:rPr>
-                <w:rFonts w:ascii="Times New Roman" w:hAnsi="Times New Roman" w:cs="Times New Roman"/>
-                <w:noProof/>
-                <w:webHidden/>
-                <w:color w:val="747474" w:themeColor="background2" w:themeShade="80"/>
+                <w:webHidden/>
               </w:rPr>
               <w:fldChar w:fldCharType="end"/>
             </w:r>
@@ -390,16 +397,14 @@
             <w:rPr>
               <w:rFonts w:ascii="Times New Roman" w:eastAsiaTheme="minorEastAsia" w:hAnsi="Times New Roman" w:cs="Times New Roman"/>
               <w:noProof/>
-              <w:color w:val="747474" w:themeColor="background2" w:themeShade="80"/>
             </w:rPr>
           </w:pPr>
-          <w:hyperlink w:anchor="_Toc196269179" w:history="1">
+          <w:hyperlink w:anchor="_Toc196558185" w:history="1">
             <w:r>
               <w:rPr>
                 <w:rStyle w:val="Hyperlink"/>
                 <w:rFonts w:ascii="Times New Roman" w:hAnsi="Times New Roman" w:cs="Times New Roman"/>
                 <w:noProof/>
-                <w:color w:val="747474" w:themeColor="background2" w:themeShade="80"/>
               </w:rPr>
               <w:t>Hill Cipher</w:t>
             </w:r>
@@ -408,7 +413,6 @@
                 <w:rFonts w:ascii="Times New Roman" w:hAnsi="Times New Roman" w:cs="Times New Roman"/>
                 <w:noProof/>
                 <w:webHidden/>
-                <w:color w:val="747474" w:themeColor="background2" w:themeShade="80"/>
               </w:rPr>
               <w:tab/>
             </w:r>
@@ -417,7 +421,6 @@
                 <w:rFonts w:ascii="Times New Roman" w:hAnsi="Times New Roman" w:cs="Times New Roman"/>
                 <w:noProof/>
                 <w:webHidden/>
-                <w:color w:val="747474" w:themeColor="background2" w:themeShade="80"/>
               </w:rPr>
               <w:fldChar w:fldCharType="begin"/>
             </w:r>
@@ -426,16 +429,14 @@
                 <w:rFonts w:ascii="Times New Roman" w:hAnsi="Times New Roman" w:cs="Times New Roman"/>
                 <w:noProof/>
                 <w:webHidden/>
-                <w:color w:val="747474" w:themeColor="background2" w:themeShade="80"/>
-              </w:rPr>
-              <w:instrText xml:space="preserve"> PAGEREF _Toc196269179 \h </w:instrText>
+              </w:rPr>
+              <w:instrText xml:space="preserve"> PAGEREF _Toc196558185 \h </w:instrText>
             </w:r>
             <w:r>
               <w:rPr>
                 <w:rFonts w:ascii="Times New Roman" w:hAnsi="Times New Roman" w:cs="Times New Roman"/>
                 <w:noProof/>
                 <w:webHidden/>
-                <w:color w:val="747474" w:themeColor="background2" w:themeShade="80"/>
               </w:rPr>
             </w:r>
             <w:r>
@@ -443,7 +444,6 @@
                 <w:rFonts w:ascii="Times New Roman" w:hAnsi="Times New Roman" w:cs="Times New Roman"/>
                 <w:noProof/>
                 <w:webHidden/>
-                <w:color w:val="747474" w:themeColor="background2" w:themeShade="80"/>
               </w:rPr>
               <w:fldChar w:fldCharType="separate"/>
             </w:r>
@@ -452,7 +452,6 @@
                 <w:rFonts w:ascii="Times New Roman" w:hAnsi="Times New Roman" w:cs="Times New Roman"/>
                 <w:noProof/>
                 <w:webHidden/>
-                <w:color w:val="747474" w:themeColor="background2" w:themeShade="80"/>
               </w:rPr>
               <w:t>2</w:t>
             </w:r>
@@ -461,7 +460,6 @@
                 <w:rFonts w:ascii="Times New Roman" w:hAnsi="Times New Roman" w:cs="Times New Roman"/>
                 <w:noProof/>
                 <w:webHidden/>
-                <w:color w:val="747474" w:themeColor="background2" w:themeShade="80"/>
               </w:rPr>
               <w:fldChar w:fldCharType="end"/>
             </w:r>
@@ -476,16 +474,14 @@
             <w:rPr>
               <w:rFonts w:ascii="Times New Roman" w:eastAsiaTheme="minorEastAsia" w:hAnsi="Times New Roman" w:cs="Times New Roman"/>
               <w:noProof/>
-              <w:color w:val="747474" w:themeColor="background2" w:themeShade="80"/>
             </w:rPr>
           </w:pPr>
-          <w:hyperlink w:anchor="_Toc196269180" w:history="1">
+          <w:hyperlink w:anchor="_Toc196558186" w:history="1">
             <w:r>
               <w:rPr>
                 <w:rStyle w:val="Hyperlink"/>
                 <w:rFonts w:ascii="Times New Roman" w:hAnsi="Times New Roman" w:cs="Times New Roman"/>
                 <w:noProof/>
-                <w:color w:val="747474" w:themeColor="background2" w:themeShade="80"/>
               </w:rPr>
               <w:t>Snake</w:t>
             </w:r>
@@ -494,7 +490,6 @@
                 <w:rFonts w:ascii="Times New Roman" w:hAnsi="Times New Roman" w:cs="Times New Roman"/>
                 <w:noProof/>
                 <w:webHidden/>
-                <w:color w:val="747474" w:themeColor="background2" w:themeShade="80"/>
               </w:rPr>
               <w:tab/>
             </w:r>
@@ -503,7 +498,6 @@
                 <w:rFonts w:ascii="Times New Roman" w:hAnsi="Times New Roman" w:cs="Times New Roman"/>
                 <w:noProof/>
                 <w:webHidden/>
-                <w:color w:val="747474" w:themeColor="background2" w:themeShade="80"/>
               </w:rPr>
               <w:fldChar w:fldCharType="begin"/>
             </w:r>
@@ -512,16 +506,14 @@
                 <w:rFonts w:ascii="Times New Roman" w:hAnsi="Times New Roman" w:cs="Times New Roman"/>
                 <w:noProof/>
                 <w:webHidden/>
-                <w:color w:val="747474" w:themeColor="background2" w:themeShade="80"/>
-              </w:rPr>
-              <w:instrText xml:space="preserve"> PAGEREF _Toc196269180 \h </w:instrText>
+              </w:rPr>
+              <w:instrText xml:space="preserve"> PAGEREF _Toc196558186 \h </w:instrText>
             </w:r>
             <w:r>
               <w:rPr>
                 <w:rFonts w:ascii="Times New Roman" w:hAnsi="Times New Roman" w:cs="Times New Roman"/>
                 <w:noProof/>
                 <w:webHidden/>
-                <w:color w:val="747474" w:themeColor="background2" w:themeShade="80"/>
               </w:rPr>
             </w:r>
             <w:r>
@@ -529,7 +521,6 @@
                 <w:rFonts w:ascii="Times New Roman" w:hAnsi="Times New Roman" w:cs="Times New Roman"/>
                 <w:noProof/>
                 <w:webHidden/>
-                <w:color w:val="747474" w:themeColor="background2" w:themeShade="80"/>
               </w:rPr>
               <w:fldChar w:fldCharType="separate"/>
             </w:r>
@@ -538,16 +529,14 @@
                 <w:rFonts w:ascii="Times New Roman" w:hAnsi="Times New Roman" w:cs="Times New Roman"/>
                 <w:noProof/>
                 <w:webHidden/>
-                <w:color w:val="747474" w:themeColor="background2" w:themeShade="80"/>
-              </w:rPr>
-              <w:t>2</w:t>
+              </w:rPr>
+              <w:t>3</w:t>
             </w:r>
             <w:r>
               <w:rPr>
                 <w:rFonts w:ascii="Times New Roman" w:hAnsi="Times New Roman" w:cs="Times New Roman"/>
                 <w:noProof/>
                 <w:webHidden/>
-                <w:color w:val="747474" w:themeColor="background2" w:themeShade="80"/>
               </w:rPr>
               <w:fldChar w:fldCharType="end"/>
             </w:r>
@@ -562,16 +551,14 @@
             <w:rPr>
               <w:rFonts w:ascii="Times New Roman" w:eastAsiaTheme="minorEastAsia" w:hAnsi="Times New Roman" w:cs="Times New Roman"/>
               <w:noProof/>
-              <w:color w:val="747474" w:themeColor="background2" w:themeShade="80"/>
             </w:rPr>
           </w:pPr>
-          <w:hyperlink w:anchor="_Toc196269181" w:history="1">
+          <w:hyperlink w:anchor="_Toc196558187" w:history="1">
             <w:r>
               <w:rPr>
                 <w:rStyle w:val="Hyperlink"/>
                 <w:rFonts w:ascii="Times New Roman" w:hAnsi="Times New Roman" w:cs="Times New Roman"/>
                 <w:noProof/>
-                <w:color w:val="747474" w:themeColor="background2" w:themeShade="80"/>
               </w:rPr>
               <w:t>Tic Tac Toe</w:t>
             </w:r>
@@ -580,7 +567,6 @@
                 <w:rFonts w:ascii="Times New Roman" w:hAnsi="Times New Roman" w:cs="Times New Roman"/>
                 <w:noProof/>
                 <w:webHidden/>
-                <w:color w:val="747474" w:themeColor="background2" w:themeShade="80"/>
               </w:rPr>
               <w:tab/>
             </w:r>
@@ -589,7 +575,6 @@
                 <w:rFonts w:ascii="Times New Roman" w:hAnsi="Times New Roman" w:cs="Times New Roman"/>
                 <w:noProof/>
                 <w:webHidden/>
-                <w:color w:val="747474" w:themeColor="background2" w:themeShade="80"/>
               </w:rPr>
               <w:fldChar w:fldCharType="begin"/>
             </w:r>
@@ -598,16 +583,14 @@
                 <w:rFonts w:ascii="Times New Roman" w:hAnsi="Times New Roman" w:cs="Times New Roman"/>
                 <w:noProof/>
                 <w:webHidden/>
-                <w:color w:val="747474" w:themeColor="background2" w:themeShade="80"/>
-              </w:rPr>
-              <w:instrText xml:space="preserve"> PAGEREF _Toc196269181 \h </w:instrText>
+              </w:rPr>
+              <w:instrText xml:space="preserve"> PAGEREF _Toc196558187 \h </w:instrText>
             </w:r>
             <w:r>
               <w:rPr>
                 <w:rFonts w:ascii="Times New Roman" w:hAnsi="Times New Roman" w:cs="Times New Roman"/>
                 <w:noProof/>
                 <w:webHidden/>
-                <w:color w:val="747474" w:themeColor="background2" w:themeShade="80"/>
               </w:rPr>
             </w:r>
             <w:r>
@@ -615,7 +598,6 @@
                 <w:rFonts w:ascii="Times New Roman" w:hAnsi="Times New Roman" w:cs="Times New Roman"/>
                 <w:noProof/>
                 <w:webHidden/>
-                <w:color w:val="747474" w:themeColor="background2" w:themeShade="80"/>
               </w:rPr>
               <w:fldChar w:fldCharType="separate"/>
             </w:r>
@@ -624,16 +606,14 @@
                 <w:rFonts w:ascii="Times New Roman" w:hAnsi="Times New Roman" w:cs="Times New Roman"/>
                 <w:noProof/>
                 <w:webHidden/>
-                <w:color w:val="747474" w:themeColor="background2" w:themeShade="80"/>
-              </w:rPr>
-              <w:t>2</w:t>
+              </w:rPr>
+              <w:t>3</w:t>
             </w:r>
             <w:r>
               <w:rPr>
                 <w:rFonts w:ascii="Times New Roman" w:hAnsi="Times New Roman" w:cs="Times New Roman"/>
                 <w:noProof/>
                 <w:webHidden/>
-                <w:color w:val="747474" w:themeColor="background2" w:themeShade="80"/>
               </w:rPr>
               <w:fldChar w:fldCharType="end"/>
             </w:r>
@@ -642,84 +622,55 @@
         <w:p>
           <w:pPr>
             <w:pStyle w:val="TOC1"/>
-            <w:tabs>
-              <w:tab w:val="right" w:leader="dot" w:pos="9350"/>
-            </w:tabs>
             <w:rPr>
-              <w:rFonts w:ascii="Times New Roman" w:eastAsiaTheme="minorEastAsia" w:hAnsi="Times New Roman" w:cs="Times New Roman"/>
-              <w:noProof/>
-              <w:color w:val="747474" w:themeColor="background2" w:themeShade="80"/>
+              <w:rFonts w:asciiTheme="minorHAnsi" w:eastAsiaTheme="minorEastAsia" w:hAnsiTheme="minorHAnsi" w:cstheme="minorBidi"/>
             </w:rPr>
           </w:pPr>
-          <w:hyperlink w:anchor="_Toc196269182" w:history="1">
+          <w:hyperlink w:anchor="_Toc196558188" w:history="1">
             <w:r>
               <w:rPr>
                 <w:rStyle w:val="Hyperlink"/>
-                <w:rFonts w:ascii="Times New Roman" w:hAnsi="Times New Roman" w:cs="Times New Roman"/>
-                <w:noProof/>
-                <w:color w:val="747474" w:themeColor="background2" w:themeShade="80"/>
               </w:rPr>
               <w:t>Ideas for Future Projects</w:t>
             </w:r>
             <w:r>
               <w:rPr>
-                <w:rFonts w:ascii="Times New Roman" w:hAnsi="Times New Roman" w:cs="Times New Roman"/>
-                <w:noProof/>
-                <w:webHidden/>
-                <w:color w:val="747474" w:themeColor="background2" w:themeShade="80"/>
+                <w:webHidden/>
               </w:rPr>
               <w:tab/>
             </w:r>
             <w:r>
               <w:rPr>
-                <w:rFonts w:ascii="Times New Roman" w:hAnsi="Times New Roman" w:cs="Times New Roman"/>
-                <w:noProof/>
-                <w:webHidden/>
-                <w:color w:val="747474" w:themeColor="background2" w:themeShade="80"/>
+                <w:webHidden/>
               </w:rPr>
               <w:fldChar w:fldCharType="begin"/>
             </w:r>
             <w:r>
               <w:rPr>
-                <w:rFonts w:ascii="Times New Roman" w:hAnsi="Times New Roman" w:cs="Times New Roman"/>
-                <w:noProof/>
-                <w:webHidden/>
-                <w:color w:val="747474" w:themeColor="background2" w:themeShade="80"/>
-              </w:rPr>
-              <w:instrText xml:space="preserve"> PAGEREF _Toc196269182 \h </w:instrText>
-            </w:r>
-            <w:r>
-              <w:rPr>
-                <w:rFonts w:ascii="Times New Roman" w:hAnsi="Times New Roman" w:cs="Times New Roman"/>
-                <w:noProof/>
-                <w:webHidden/>
-                <w:color w:val="747474" w:themeColor="background2" w:themeShade="80"/>
-              </w:rPr>
-            </w:r>
-            <w:r>
-              <w:rPr>
-                <w:rFonts w:ascii="Times New Roman" w:hAnsi="Times New Roman" w:cs="Times New Roman"/>
-                <w:noProof/>
-                <w:webHidden/>
-                <w:color w:val="747474" w:themeColor="background2" w:themeShade="80"/>
+                <w:webHidden/>
+              </w:rPr>
+              <w:instrText xml:space="preserve"> PAGEREF _Toc196558188 \h </w:instrText>
+            </w:r>
+            <w:r>
+              <w:rPr>
+                <w:webHidden/>
+              </w:rPr>
+            </w:r>
+            <w:r>
+              <w:rPr>
+                <w:webHidden/>
               </w:rPr>
               <w:fldChar w:fldCharType="separate"/>
             </w:r>
             <w:r>
               <w:rPr>
-                <w:rFonts w:ascii="Times New Roman" w:hAnsi="Times New Roman" w:cs="Times New Roman"/>
-                <w:noProof/>
-                <w:webHidden/>
-                <w:color w:val="747474" w:themeColor="background2" w:themeShade="80"/>
-              </w:rPr>
-              <w:t>2</w:t>
-            </w:r>
-            <w:r>
-              <w:rPr>
-                <w:rFonts w:ascii="Times New Roman" w:hAnsi="Times New Roman" w:cs="Times New Roman"/>
-                <w:noProof/>
-                <w:webHidden/>
-                <w:color w:val="747474" w:themeColor="background2" w:themeShade="80"/>
+                <w:webHidden/>
+              </w:rPr>
+              <w:t>4</w:t>
+            </w:r>
+            <w:r>
+              <w:rPr>
+                <w:webHidden/>
               </w:rPr>
               <w:fldChar w:fldCharType="end"/>
             </w:r>
@@ -734,16 +685,14 @@
             <w:rPr>
               <w:rFonts w:ascii="Times New Roman" w:eastAsiaTheme="minorEastAsia" w:hAnsi="Times New Roman" w:cs="Times New Roman"/>
               <w:noProof/>
-              <w:color w:val="747474" w:themeColor="background2" w:themeShade="80"/>
             </w:rPr>
           </w:pPr>
-          <w:hyperlink w:anchor="_Toc196269183" w:history="1">
+          <w:hyperlink w:anchor="_Toc196558189" w:history="1">
             <w:r>
               <w:rPr>
                 <w:rStyle w:val="Hyperlink"/>
                 <w:rFonts w:ascii="Times New Roman" w:hAnsi="Times New Roman" w:cs="Times New Roman"/>
                 <w:noProof/>
-                <w:color w:val="747474" w:themeColor="background2" w:themeShade="80"/>
               </w:rPr>
               <w:t>Blackjack</w:t>
             </w:r>
@@ -752,7 +701,6 @@
                 <w:rFonts w:ascii="Times New Roman" w:hAnsi="Times New Roman" w:cs="Times New Roman"/>
                 <w:noProof/>
                 <w:webHidden/>
-                <w:color w:val="747474" w:themeColor="background2" w:themeShade="80"/>
               </w:rPr>
               <w:tab/>
             </w:r>
@@ -761,7 +709,6 @@
                 <w:rFonts w:ascii="Times New Roman" w:hAnsi="Times New Roman" w:cs="Times New Roman"/>
                 <w:noProof/>
                 <w:webHidden/>
-                <w:color w:val="747474" w:themeColor="background2" w:themeShade="80"/>
               </w:rPr>
               <w:fldChar w:fldCharType="begin"/>
             </w:r>
@@ -770,16 +717,14 @@
                 <w:rFonts w:ascii="Times New Roman" w:hAnsi="Times New Roman" w:cs="Times New Roman"/>
                 <w:noProof/>
                 <w:webHidden/>
-                <w:color w:val="747474" w:themeColor="background2" w:themeShade="80"/>
-              </w:rPr>
-              <w:instrText xml:space="preserve"> PAGEREF _Toc196269183 \h </w:instrText>
+              </w:rPr>
+              <w:instrText xml:space="preserve"> PAGEREF _Toc196558189 \h </w:instrText>
             </w:r>
             <w:r>
               <w:rPr>
                 <w:rFonts w:ascii="Times New Roman" w:hAnsi="Times New Roman" w:cs="Times New Roman"/>
                 <w:noProof/>
                 <w:webHidden/>
-                <w:color w:val="747474" w:themeColor="background2" w:themeShade="80"/>
               </w:rPr>
             </w:r>
             <w:r>
@@ -787,7 +732,6 @@
                 <w:rFonts w:ascii="Times New Roman" w:hAnsi="Times New Roman" w:cs="Times New Roman"/>
                 <w:noProof/>
                 <w:webHidden/>
-                <w:color w:val="747474" w:themeColor="background2" w:themeShade="80"/>
               </w:rPr>
               <w:fldChar w:fldCharType="separate"/>
             </w:r>
@@ -796,16 +740,14 @@
                 <w:rFonts w:ascii="Times New Roman" w:hAnsi="Times New Roman" w:cs="Times New Roman"/>
                 <w:noProof/>
                 <w:webHidden/>
-                <w:color w:val="747474" w:themeColor="background2" w:themeShade="80"/>
-              </w:rPr>
-              <w:t>2</w:t>
+              </w:rPr>
+              <w:t>4</w:t>
             </w:r>
             <w:r>
               <w:rPr>
                 <w:rFonts w:ascii="Times New Roman" w:hAnsi="Times New Roman" w:cs="Times New Roman"/>
                 <w:noProof/>
                 <w:webHidden/>
-                <w:color w:val="747474" w:themeColor="background2" w:themeShade="80"/>
               </w:rPr>
               <w:fldChar w:fldCharType="end"/>
             </w:r>
@@ -820,16 +762,14 @@
             <w:rPr>
               <w:rFonts w:ascii="Times New Roman" w:eastAsiaTheme="minorEastAsia" w:hAnsi="Times New Roman" w:cs="Times New Roman"/>
               <w:noProof/>
-              <w:color w:val="747474" w:themeColor="background2" w:themeShade="80"/>
             </w:rPr>
           </w:pPr>
-          <w:hyperlink w:anchor="_Toc196269184" w:history="1">
+          <w:hyperlink w:anchor="_Toc196558190" w:history="1">
             <w:r>
               <w:rPr>
                 <w:rStyle w:val="Hyperlink"/>
                 <w:rFonts w:ascii="Times New Roman" w:hAnsi="Times New Roman" w:cs="Times New Roman"/>
                 <w:noProof/>
-                <w:color w:val="747474" w:themeColor="background2" w:themeShade="80"/>
               </w:rPr>
               <w:t>Lottery Simulation</w:t>
             </w:r>
@@ -838,7 +778,6 @@
                 <w:rFonts w:ascii="Times New Roman" w:hAnsi="Times New Roman" w:cs="Times New Roman"/>
                 <w:noProof/>
                 <w:webHidden/>
-                <w:color w:val="747474" w:themeColor="background2" w:themeShade="80"/>
               </w:rPr>
               <w:tab/>
             </w:r>
@@ -847,7 +786,6 @@
                 <w:rFonts w:ascii="Times New Roman" w:hAnsi="Times New Roman" w:cs="Times New Roman"/>
                 <w:noProof/>
                 <w:webHidden/>
-                <w:color w:val="747474" w:themeColor="background2" w:themeShade="80"/>
               </w:rPr>
               <w:fldChar w:fldCharType="begin"/>
             </w:r>
@@ -856,16 +794,14 @@
                 <w:rFonts w:ascii="Times New Roman" w:hAnsi="Times New Roman" w:cs="Times New Roman"/>
                 <w:noProof/>
                 <w:webHidden/>
-                <w:color w:val="747474" w:themeColor="background2" w:themeShade="80"/>
-              </w:rPr>
-              <w:instrText xml:space="preserve"> PAGEREF _Toc196269184 \h </w:instrText>
+              </w:rPr>
+              <w:instrText xml:space="preserve"> PAGEREF _Toc196558190 \h </w:instrText>
             </w:r>
             <w:r>
               <w:rPr>
                 <w:rFonts w:ascii="Times New Roman" w:hAnsi="Times New Roman" w:cs="Times New Roman"/>
                 <w:noProof/>
                 <w:webHidden/>
-                <w:color w:val="747474" w:themeColor="background2" w:themeShade="80"/>
               </w:rPr>
             </w:r>
             <w:r>
@@ -873,7 +809,6 @@
                 <w:rFonts w:ascii="Times New Roman" w:hAnsi="Times New Roman" w:cs="Times New Roman"/>
                 <w:noProof/>
                 <w:webHidden/>
-                <w:color w:val="747474" w:themeColor="background2" w:themeShade="80"/>
               </w:rPr>
               <w:fldChar w:fldCharType="separate"/>
             </w:r>
@@ -882,16 +817,14 @@
                 <w:rFonts w:ascii="Times New Roman" w:hAnsi="Times New Roman" w:cs="Times New Roman"/>
                 <w:noProof/>
                 <w:webHidden/>
-                <w:color w:val="747474" w:themeColor="background2" w:themeShade="80"/>
-              </w:rPr>
-              <w:t>2</w:t>
+              </w:rPr>
+              <w:t>4</w:t>
             </w:r>
             <w:r>
               <w:rPr>
                 <w:rFonts w:ascii="Times New Roman" w:hAnsi="Times New Roman" w:cs="Times New Roman"/>
                 <w:noProof/>
                 <w:webHidden/>
-                <w:color w:val="747474" w:themeColor="background2" w:themeShade="80"/>
               </w:rPr>
               <w:fldChar w:fldCharType="end"/>
             </w:r>
@@ -900,84 +833,112 @@
         <w:p>
           <w:pPr>
             <w:pStyle w:val="TOC1"/>
-            <w:tabs>
-              <w:tab w:val="right" w:leader="dot" w:pos="9350"/>
-            </w:tabs>
             <w:rPr>
-              <w:rFonts w:ascii="Times New Roman" w:eastAsiaTheme="minorEastAsia" w:hAnsi="Times New Roman" w:cs="Times New Roman"/>
-              <w:noProof/>
-              <w:color w:val="747474" w:themeColor="background2" w:themeShade="80"/>
+              <w:rFonts w:asciiTheme="minorHAnsi" w:eastAsiaTheme="minorEastAsia" w:hAnsiTheme="minorHAnsi" w:cstheme="minorBidi"/>
             </w:rPr>
           </w:pPr>
-          <w:hyperlink w:anchor="_Toc196269185" w:history="1">
+          <w:hyperlink w:anchor="_Toc196558191" w:history="1">
             <w:r>
               <w:rPr>
                 <w:rStyle w:val="Hyperlink"/>
-                <w:rFonts w:ascii="Times New Roman" w:hAnsi="Times New Roman" w:cs="Times New Roman"/>
-                <w:noProof/>
-                <w:color w:val="747474" w:themeColor="background2" w:themeShade="80"/>
               </w:rPr>
               <w:t>Bug Tracker</w:t>
             </w:r>
             <w:r>
               <w:rPr>
-                <w:rFonts w:ascii="Times New Roman" w:hAnsi="Times New Roman" w:cs="Times New Roman"/>
-                <w:noProof/>
-                <w:webHidden/>
-                <w:color w:val="747474" w:themeColor="background2" w:themeShade="80"/>
+                <w:webHidden/>
               </w:rPr>
               <w:tab/>
             </w:r>
             <w:r>
               <w:rPr>
-                <w:rFonts w:ascii="Times New Roman" w:hAnsi="Times New Roman" w:cs="Times New Roman"/>
-                <w:noProof/>
-                <w:webHidden/>
-                <w:color w:val="747474" w:themeColor="background2" w:themeShade="80"/>
+                <w:webHidden/>
               </w:rPr>
               <w:fldChar w:fldCharType="begin"/>
             </w:r>
             <w:r>
               <w:rPr>
-                <w:rFonts w:ascii="Times New Roman" w:hAnsi="Times New Roman" w:cs="Times New Roman"/>
-                <w:noProof/>
-                <w:webHidden/>
-                <w:color w:val="747474" w:themeColor="background2" w:themeShade="80"/>
-              </w:rPr>
-              <w:instrText xml:space="preserve"> PAGEREF _Toc196269185 \h </w:instrText>
-            </w:r>
-            <w:r>
-              <w:rPr>
-                <w:rFonts w:ascii="Times New Roman" w:hAnsi="Times New Roman" w:cs="Times New Roman"/>
-                <w:noProof/>
-                <w:webHidden/>
-                <w:color w:val="747474" w:themeColor="background2" w:themeShade="80"/>
-              </w:rPr>
-            </w:r>
-            <w:r>
-              <w:rPr>
-                <w:rFonts w:ascii="Times New Roman" w:hAnsi="Times New Roman" w:cs="Times New Roman"/>
-                <w:noProof/>
-                <w:webHidden/>
-                <w:color w:val="747474" w:themeColor="background2" w:themeShade="80"/>
+                <w:webHidden/>
+              </w:rPr>
+              <w:instrText xml:space="preserve"> PAGEREF _Toc196558191 \h </w:instrText>
+            </w:r>
+            <w:r>
+              <w:rPr>
+                <w:webHidden/>
+              </w:rPr>
+            </w:r>
+            <w:r>
+              <w:rPr>
+                <w:webHidden/>
               </w:rPr>
               <w:fldChar w:fldCharType="separate"/>
             </w:r>
             <w:r>
               <w:rPr>
-                <w:rFonts w:ascii="Times New Roman" w:hAnsi="Times New Roman" w:cs="Times New Roman"/>
-                <w:noProof/>
-                <w:webHidden/>
-                <w:color w:val="747474" w:themeColor="background2" w:themeShade="80"/>
-              </w:rPr>
-              <w:t>2</w:t>
-            </w:r>
-            <w:r>
-              <w:rPr>
-                <w:rFonts w:ascii="Times New Roman" w:hAnsi="Times New Roman" w:cs="Times New Roman"/>
-                <w:noProof/>
-                <w:webHidden/>
-                <w:color w:val="747474" w:themeColor="background2" w:themeShade="80"/>
+                <w:webHidden/>
+              </w:rPr>
+              <w:t>4</w:t>
+            </w:r>
+            <w:r>
+              <w:rPr>
+                <w:webHidden/>
+              </w:rPr>
+              <w:fldChar w:fldCharType="end"/>
+            </w:r>
+          </w:hyperlink>
+        </w:p>
+        <w:p>
+          <w:pPr>
+            <w:pStyle w:val="TOC1"/>
+            <w:rPr>
+              <w:rFonts w:asciiTheme="minorHAnsi" w:eastAsiaTheme="minorEastAsia" w:hAnsiTheme="minorHAnsi" w:cstheme="minorBidi"/>
+            </w:rPr>
+          </w:pPr>
+          <w:hyperlink w:anchor="_Toc196558192" w:history="1">
+            <w:r>
+              <w:rPr>
+                <w:rStyle w:val="Hyperlink"/>
+              </w:rPr>
+              <w:t>Hosting Information</w:t>
+            </w:r>
+            <w:r>
+              <w:rPr>
+                <w:webHidden/>
+              </w:rPr>
+              <w:tab/>
+            </w:r>
+            <w:r>
+              <w:rPr>
+                <w:webHidden/>
+              </w:rPr>
+              <w:fldChar w:fldCharType="begin"/>
+            </w:r>
+            <w:r>
+              <w:rPr>
+                <w:webHidden/>
+              </w:rPr>
+              <w:instrText xml:space="preserve"> PAGEREF _Toc196558192 \h </w:instrText>
+            </w:r>
+            <w:r>
+              <w:rPr>
+                <w:webHidden/>
+              </w:rPr>
+            </w:r>
+            <w:r>
+              <w:rPr>
+                <w:webHidden/>
+              </w:rPr>
+              <w:fldChar w:fldCharType="separate"/>
+            </w:r>
+            <w:r>
+              <w:rPr>
+                <w:webHidden/>
+              </w:rPr>
+              <w:t>5</w:t>
+            </w:r>
+            <w:r>
+              <w:rPr>
+                <w:webHidden/>
               </w:rPr>
               <w:fldChar w:fldCharType="end"/>
             </w:r>
@@ -1004,26 +965,83 @@
     </w:sdt>
     <w:p>
       <w:pPr>
-        <w:rPr>
-          <w:rFonts w:ascii="Times New Roman" w:hAnsi="Times New Roman" w:cs="Times New Roman"/>
-        </w:rPr>
-      </w:pPr>
-    </w:p>
-    <w:p>
-      <w:pPr>
         <w:pStyle w:val="Heading1"/>
         <w:rPr>
           <w:rFonts w:cs="Times New Roman"/>
         </w:rPr>
       </w:pPr>
-      <w:bookmarkStart w:id="0" w:name="_Toc196269178"/>
+      <w:bookmarkStart w:id="0" w:name="_Toc196558183"/>
       <w:r>
         <w:rPr>
           <w:rFonts w:cs="Times New Roman"/>
         </w:rPr>
+        <w:t>General</w:t>
+      </w:r>
+      <w:bookmarkEnd w:id="0"/>
+    </w:p>
+    <w:p>
+      <w:pPr>
+        <w:ind w:firstLine="720"/>
+        <w:rPr>
+          <w:rFonts w:ascii="Times New Roman" w:hAnsi="Times New Roman" w:cs="Times New Roman"/>
+        </w:rPr>
+      </w:pPr>
+      <w:r>
+        <w:rPr>
+          <w:rFonts w:ascii="Times New Roman" w:hAnsi="Times New Roman" w:cs="Times New Roman"/>
+        </w:rPr>
+        <w:t xml:space="preserve">This project </w:t>
+      </w:r>
+      <w:r>
+        <w:rPr>
+          <w:rFonts w:ascii="Times New Roman" w:hAnsi="Times New Roman" w:cs="Times New Roman"/>
+        </w:rPr>
+        <w:t xml:space="preserve">(John Doe Portfolio) </w:t>
+      </w:r>
+      <w:r>
+        <w:rPr>
+          <w:rFonts w:ascii="Times New Roman" w:hAnsi="Times New Roman" w:cs="Times New Roman"/>
+        </w:rPr>
+        <w:t>is a mock portfolio website created for academic purposes as part of CS 3300-002. The website is designed to showcase small coding projects, such as simple games and an encryption tool, in a clean, organized way. It serves as a demonstration of basic web development skills using HTML, CSS, and JavaScript, as well as experience working with hosting services like GitHub Pages and domain management through GoDaddy.</w:t>
+      </w:r>
+    </w:p>
+    <w:p>
+      <w:pPr>
+        <w:ind w:firstLine="720"/>
+        <w:rPr>
+          <w:rFonts w:ascii="Times New Roman" w:hAnsi="Times New Roman" w:cs="Times New Roman"/>
+        </w:rPr>
+      </w:pPr>
+      <w:r>
+        <w:rPr>
+          <w:rFonts w:ascii="Times New Roman" w:hAnsi="Times New Roman" w:cs="Times New Roman"/>
+        </w:rPr>
+        <w:t>The portfolio is intended to be maintainable over time, with documentation provided to assist with bug tracking, future updates, and potential project expansions.</w:t>
+      </w:r>
+    </w:p>
+    <w:p>
+      <w:pPr>
+        <w:ind w:firstLine="720"/>
+        <w:rPr>
+          <w:rFonts w:ascii="Times New Roman" w:hAnsi="Times New Roman" w:cs="Times New Roman"/>
+        </w:rPr>
+      </w:pPr>
+    </w:p>
+    <w:p>
+      <w:pPr>
+        <w:pStyle w:val="Heading1"/>
+        <w:rPr>
+          <w:rFonts w:cs="Times New Roman"/>
+        </w:rPr>
+      </w:pPr>
+      <w:bookmarkStart w:id="1" w:name="_Toc196558184"/>
+      <w:r>
+        <w:rPr>
+          <w:rFonts w:cs="Times New Roman"/>
+        </w:rPr>
         <w:t>Projects on Portfolio</w:t>
       </w:r>
-      <w:bookmarkEnd w:id="0"/>
+      <w:bookmarkEnd w:id="1"/>
     </w:p>
     <w:p>
       <w:pPr>
@@ -1032,14 +1050,205 @@
           <w:rFonts w:cs="Times New Roman"/>
         </w:rPr>
       </w:pPr>
-      <w:bookmarkStart w:id="1" w:name="_Toc196269179"/>
+      <w:bookmarkStart w:id="2" w:name="_Toc196558185"/>
       <w:r>
         <w:rPr>
           <w:rFonts w:cs="Times New Roman"/>
         </w:rPr>
         <w:t>Hill Cipher</w:t>
       </w:r>
-      <w:bookmarkEnd w:id="1"/>
+      <w:bookmarkEnd w:id="2"/>
+    </w:p>
+    <w:p>
+      <w:pPr>
+        <w:rPr>
+          <w:rFonts w:ascii="Times New Roman" w:hAnsi="Times New Roman" w:cs="Times New Roman"/>
+          <w:b/>
+          <w:bCs/>
+          <w:color w:val="747474" w:themeColor="background2" w:themeShade="80"/>
+        </w:rPr>
+      </w:pPr>
+      <w:r>
+        <w:rPr>
+          <w:rFonts w:ascii="Times New Roman" w:hAnsi="Times New Roman" w:cs="Times New Roman"/>
+          <w:b/>
+          <w:bCs/>
+          <w:color w:val="747474" w:themeColor="background2" w:themeShade="80"/>
+        </w:rPr>
+        <w:t xml:space="preserve">Description: </w:t>
+      </w:r>
+    </w:p>
+    <w:p>
+      <w:pPr>
+        <w:pStyle w:val="ListParagraph"/>
+        <w:numPr>
+          <w:ilvl w:val="0"/>
+          <w:numId w:val="5"/>
+        </w:numPr>
+        <w:rPr>
+          <w:rFonts w:ascii="Times New Roman" w:hAnsi="Times New Roman" w:cs="Times New Roman"/>
+        </w:rPr>
+      </w:pPr>
+      <w:r>
+        <w:rPr>
+          <w:rFonts w:ascii="Times New Roman" w:hAnsi="Times New Roman" w:cs="Times New Roman"/>
+        </w:rPr>
+        <w:t>Encrypts and decrypts messages using a 3</w:t>
+      </w:r>
+      <w:r>
+        <w:rPr>
+          <w:rFonts w:ascii="Times New Roman" w:hAnsi="Times New Roman" w:cs="Times New Roman"/>
+        </w:rPr>
+        <w:t>x</w:t>
+      </w:r>
+      <w:r>
+        <w:rPr>
+          <w:rFonts w:ascii="Times New Roman" w:hAnsi="Times New Roman" w:cs="Times New Roman"/>
+        </w:rPr>
+        <w:t xml:space="preserve">3 Hill cipher matrix.  </w:t>
+      </w:r>
+    </w:p>
+    <w:p>
+      <w:pPr>
+        <w:rPr>
+          <w:rFonts w:ascii="Times New Roman" w:hAnsi="Times New Roman" w:cs="Times New Roman"/>
+          <w:b/>
+          <w:bCs/>
+          <w:color w:val="747474" w:themeColor="background2" w:themeShade="80"/>
+        </w:rPr>
+      </w:pPr>
+      <w:r>
+        <w:rPr>
+          <w:rFonts w:ascii="Times New Roman" w:hAnsi="Times New Roman" w:cs="Times New Roman"/>
+          <w:b/>
+          <w:bCs/>
+          <w:color w:val="747474" w:themeColor="background2" w:themeShade="80"/>
+        </w:rPr>
+        <w:t>Technology Stack:</w:t>
+      </w:r>
+    </w:p>
+    <w:p>
+      <w:pPr>
+        <w:pStyle w:val="ListParagraph"/>
+        <w:numPr>
+          <w:ilvl w:val="0"/>
+          <w:numId w:val="4"/>
+        </w:numPr>
+        <w:rPr>
+          <w:rFonts w:ascii="Times New Roman" w:hAnsi="Times New Roman" w:cs="Times New Roman"/>
+        </w:rPr>
+      </w:pPr>
+      <w:r>
+        <w:rPr>
+          <w:rFonts w:ascii="Times New Roman" w:hAnsi="Times New Roman" w:cs="Times New Roman"/>
+        </w:rPr>
+        <w:t>HTML, JavaScript, CSS (custom for page)</w:t>
+      </w:r>
+    </w:p>
+    <w:p>
+      <w:pPr>
+        <w:rPr>
+          <w:rFonts w:ascii="Times New Roman" w:hAnsi="Times New Roman" w:cs="Times New Roman"/>
+          <w:b/>
+          <w:bCs/>
+          <w:color w:val="747474" w:themeColor="background2" w:themeShade="80"/>
+        </w:rPr>
+      </w:pPr>
+      <w:r>
+        <w:rPr>
+          <w:rFonts w:ascii="Times New Roman" w:hAnsi="Times New Roman" w:cs="Times New Roman"/>
+          <w:b/>
+          <w:bCs/>
+          <w:color w:val="747474" w:themeColor="background2" w:themeShade="80"/>
+        </w:rPr>
+        <w:lastRenderedPageBreak/>
+        <w:t>Known Bugs:</w:t>
+      </w:r>
+    </w:p>
+    <w:p>
+      <w:pPr>
+        <w:pStyle w:val="ListParagraph"/>
+        <w:numPr>
+          <w:ilvl w:val="0"/>
+          <w:numId w:val="4"/>
+        </w:numPr>
+        <w:rPr>
+          <w:rFonts w:ascii="Times New Roman" w:hAnsi="Times New Roman" w:cs="Times New Roman"/>
+        </w:rPr>
+      </w:pPr>
+      <w:r>
+        <w:rPr>
+          <w:rFonts w:ascii="Times New Roman" w:hAnsi="Times New Roman" w:cs="Times New Roman"/>
+        </w:rPr>
+        <w:t>Decryption sometimes fails (see Bug Tracker).</w:t>
+      </w:r>
+    </w:p>
+    <w:p>
+      <w:pPr>
+        <w:rPr>
+          <w:rFonts w:ascii="Times New Roman" w:hAnsi="Times New Roman" w:cs="Times New Roman"/>
+          <w:b/>
+          <w:bCs/>
+          <w:color w:val="747474" w:themeColor="background2" w:themeShade="80"/>
+        </w:rPr>
+      </w:pPr>
+      <w:r>
+        <w:rPr>
+          <w:rFonts w:ascii="Times New Roman" w:hAnsi="Times New Roman" w:cs="Times New Roman"/>
+          <w:b/>
+          <w:bCs/>
+          <w:color w:val="747474" w:themeColor="background2" w:themeShade="80"/>
+        </w:rPr>
+        <w:t>Maintenance Notes:</w:t>
+      </w:r>
+    </w:p>
+    <w:p>
+      <w:pPr>
+        <w:pStyle w:val="ListParagraph"/>
+        <w:numPr>
+          <w:ilvl w:val="0"/>
+          <w:numId w:val="4"/>
+        </w:numPr>
+        <w:rPr>
+          <w:rFonts w:ascii="Times New Roman" w:hAnsi="Times New Roman" w:cs="Times New Roman"/>
+        </w:rPr>
+      </w:pPr>
+      <w:r>
+        <w:rPr>
+          <w:rFonts w:ascii="Times New Roman" w:hAnsi="Times New Roman" w:cs="Times New Roman"/>
+        </w:rPr>
+        <w:t xml:space="preserve">If embedding issues </w:t>
+      </w:r>
+      <w:r>
+        <w:rPr>
+          <w:rFonts w:ascii="Times New Roman" w:hAnsi="Times New Roman" w:cs="Times New Roman"/>
+        </w:rPr>
+        <w:t>persist</w:t>
+      </w:r>
+      <w:r>
+        <w:rPr>
+          <w:rFonts w:ascii="Times New Roman" w:hAnsi="Times New Roman" w:cs="Times New Roman"/>
+        </w:rPr>
+        <w:t xml:space="preserve"> on GitHub Pages, consider self-hosting.</w:t>
+      </w:r>
+    </w:p>
+    <w:p>
+      <w:pPr>
+        <w:pStyle w:val="ListParagraph"/>
+        <w:numPr>
+          <w:ilvl w:val="0"/>
+          <w:numId w:val="4"/>
+        </w:numPr>
+        <w:rPr>
+          <w:rFonts w:ascii="Times New Roman" w:hAnsi="Times New Roman" w:cs="Times New Roman"/>
+        </w:rPr>
+      </w:pPr>
+      <w:r>
+        <w:rPr>
+          <w:rFonts w:ascii="Times New Roman" w:hAnsi="Times New Roman" w:cs="Times New Roman"/>
+        </w:rPr>
+        <w:t>Double-check math calculations, test with different keys.</w:t>
+      </w:r>
     </w:p>
     <w:p>
       <w:pPr>
@@ -1048,14 +1257,236 @@
           <w:rFonts w:cs="Times New Roman"/>
         </w:rPr>
       </w:pPr>
-      <w:bookmarkStart w:id="2" w:name="_Toc196269180"/>
+      <w:bookmarkStart w:id="3" w:name="_Toc196558186"/>
       <w:r>
         <w:rPr>
           <w:rFonts w:cs="Times New Roman"/>
         </w:rPr>
         <w:t>Snake</w:t>
       </w:r>
-      <w:bookmarkEnd w:id="2"/>
+      <w:bookmarkEnd w:id="3"/>
+    </w:p>
+    <w:p>
+      <w:pPr>
+        <w:rPr>
+          <w:rFonts w:ascii="Times New Roman" w:hAnsi="Times New Roman" w:cs="Times New Roman"/>
+          <w:b/>
+          <w:bCs/>
+          <w:color w:val="747474" w:themeColor="background2" w:themeShade="80"/>
+        </w:rPr>
+      </w:pPr>
+      <w:r>
+        <w:rPr>
+          <w:rFonts w:ascii="Times New Roman" w:hAnsi="Times New Roman" w:cs="Times New Roman"/>
+          <w:b/>
+          <w:bCs/>
+          <w:color w:val="747474" w:themeColor="background2" w:themeShade="80"/>
+        </w:rPr>
+        <w:t xml:space="preserve">Description: </w:t>
+      </w:r>
+    </w:p>
+    <w:p>
+      <w:pPr>
+        <w:pStyle w:val="ListParagraph"/>
+        <w:numPr>
+          <w:ilvl w:val="0"/>
+          <w:numId w:val="5"/>
+        </w:numPr>
+        <w:rPr>
+          <w:rFonts w:ascii="Times New Roman" w:hAnsi="Times New Roman" w:cs="Times New Roman"/>
+        </w:rPr>
+      </w:pPr>
+      <w:r>
+        <w:rPr>
+          <w:rFonts w:ascii="Times New Roman" w:hAnsi="Times New Roman" w:cs="Times New Roman"/>
+        </w:rPr>
+        <w:t xml:space="preserve">Embedded Snake game. </w:t>
+      </w:r>
+    </w:p>
+    <w:p>
+      <w:pPr>
+        <w:rPr>
+          <w:rFonts w:ascii="Times New Roman" w:hAnsi="Times New Roman" w:cs="Times New Roman"/>
+          <w:b/>
+          <w:bCs/>
+          <w:color w:val="747474" w:themeColor="background2" w:themeShade="80"/>
+        </w:rPr>
+      </w:pPr>
+      <w:r>
+        <w:rPr>
+          <w:rFonts w:ascii="Times New Roman" w:hAnsi="Times New Roman" w:cs="Times New Roman"/>
+          <w:b/>
+          <w:bCs/>
+          <w:color w:val="747474" w:themeColor="background2" w:themeShade="80"/>
+        </w:rPr>
+        <w:t>Technology Stack:</w:t>
+      </w:r>
+    </w:p>
+    <w:p>
+      <w:pPr>
+        <w:pStyle w:val="ListParagraph"/>
+        <w:numPr>
+          <w:ilvl w:val="0"/>
+          <w:numId w:val="4"/>
+        </w:numPr>
+        <w:rPr>
+          <w:rFonts w:ascii="Times New Roman" w:hAnsi="Times New Roman" w:cs="Times New Roman"/>
+        </w:rPr>
+      </w:pPr>
+      <w:r>
+        <w:rPr>
+          <w:rFonts w:ascii="Times New Roman" w:hAnsi="Times New Roman" w:cs="Times New Roman"/>
+        </w:rPr>
+        <w:t>HTML, Python</w:t>
+      </w:r>
+    </w:p>
+    <w:p>
+      <w:pPr>
+        <w:rPr>
+          <w:rFonts w:ascii="Times New Roman" w:hAnsi="Times New Roman" w:cs="Times New Roman"/>
+          <w:b/>
+          <w:bCs/>
+          <w:color w:val="747474" w:themeColor="background2" w:themeShade="80"/>
+        </w:rPr>
+      </w:pPr>
+      <w:r>
+        <w:rPr>
+          <w:rFonts w:ascii="Times New Roman" w:hAnsi="Times New Roman" w:cs="Times New Roman"/>
+          <w:b/>
+          <w:bCs/>
+          <w:color w:val="747474" w:themeColor="background2" w:themeShade="80"/>
+        </w:rPr>
+        <w:t>Known Bugs:</w:t>
+      </w:r>
+    </w:p>
+    <w:p>
+      <w:pPr>
+        <w:pStyle w:val="ListParagraph"/>
+        <w:numPr>
+          <w:ilvl w:val="0"/>
+          <w:numId w:val="4"/>
+        </w:numPr>
+        <w:rPr>
+          <w:rFonts w:ascii="Times New Roman" w:hAnsi="Times New Roman" w:cs="Times New Roman"/>
+        </w:rPr>
+      </w:pPr>
+      <w:r>
+        <w:rPr>
+          <w:rFonts w:ascii="Times New Roman" w:hAnsi="Times New Roman" w:cs="Times New Roman"/>
+        </w:rPr>
+        <w:t>Game doe</w:t>
+      </w:r>
+      <w:r>
+        <w:rPr>
+          <w:rFonts w:ascii="Times New Roman" w:hAnsi="Times New Roman" w:cs="Times New Roman"/>
+        </w:rPr>
+        <w:t>s no</w:t>
+      </w:r>
+      <w:r>
+        <w:rPr>
+          <w:rFonts w:ascii="Times New Roman" w:hAnsi="Times New Roman" w:cs="Times New Roman"/>
+        </w:rPr>
+        <w:t>t end when snake interacts with boundaries (see Bug Tracker)</w:t>
+      </w:r>
+    </w:p>
+    <w:p>
+      <w:pPr>
+        <w:pStyle w:val="ListParagraph"/>
+        <w:numPr>
+          <w:ilvl w:val="0"/>
+          <w:numId w:val="4"/>
+        </w:numPr>
+        <w:rPr>
+          <w:rFonts w:ascii="Times New Roman" w:hAnsi="Times New Roman" w:cs="Times New Roman"/>
+        </w:rPr>
+      </w:pPr>
+      <w:r>
+        <w:rPr>
+          <w:rFonts w:ascii="Times New Roman" w:hAnsi="Times New Roman" w:cs="Times New Roman"/>
+        </w:rPr>
+        <w:t>Does not</w:t>
+      </w:r>
+      <w:r>
+        <w:rPr>
+          <w:rFonts w:ascii="Times New Roman" w:hAnsi="Times New Roman" w:cs="Times New Roman"/>
+        </w:rPr>
+        <w:t xml:space="preserve"> embed properly to GitHub Pages (see Bug Tracker)</w:t>
+      </w:r>
+    </w:p>
+    <w:p>
+      <w:pPr>
+        <w:rPr>
+          <w:rFonts w:ascii="Times New Roman" w:hAnsi="Times New Roman" w:cs="Times New Roman"/>
+          <w:b/>
+          <w:bCs/>
+          <w:color w:val="747474" w:themeColor="background2" w:themeShade="80"/>
+        </w:rPr>
+      </w:pPr>
+      <w:r>
+        <w:rPr>
+          <w:rFonts w:ascii="Times New Roman" w:hAnsi="Times New Roman" w:cs="Times New Roman"/>
+          <w:b/>
+          <w:bCs/>
+          <w:color w:val="747474" w:themeColor="background2" w:themeShade="80"/>
+        </w:rPr>
+        <w:t>Maintenance Notes:</w:t>
+      </w:r>
+    </w:p>
+    <w:p>
+      <w:pPr>
+        <w:pStyle w:val="ListParagraph"/>
+        <w:numPr>
+          <w:ilvl w:val="0"/>
+          <w:numId w:val="4"/>
+        </w:numPr>
+        <w:rPr>
+          <w:rFonts w:ascii="Times New Roman" w:hAnsi="Times New Roman" w:cs="Times New Roman"/>
+        </w:rPr>
+      </w:pPr>
+      <w:r>
+        <w:rPr>
+          <w:rFonts w:ascii="Times New Roman" w:hAnsi="Times New Roman" w:cs="Times New Roman"/>
+        </w:rPr>
+        <w:t xml:space="preserve">If embedding issues </w:t>
+      </w:r>
+      <w:r>
+        <w:rPr>
+          <w:rFonts w:ascii="Times New Roman" w:hAnsi="Times New Roman" w:cs="Times New Roman"/>
+        </w:rPr>
+        <w:t>persist</w:t>
+      </w:r>
+      <w:r>
+        <w:rPr>
+          <w:rFonts w:ascii="Times New Roman" w:hAnsi="Times New Roman" w:cs="Times New Roman"/>
+        </w:rPr>
+        <w:t xml:space="preserve"> on GitHub Pages, consider self-hosting. Could also consider having the game cause a separate pop-up window. </w:t>
+      </w:r>
+    </w:p>
+    <w:p>
+      <w:pPr>
+        <w:pStyle w:val="ListParagraph"/>
+        <w:numPr>
+          <w:ilvl w:val="0"/>
+          <w:numId w:val="4"/>
+        </w:numPr>
+        <w:rPr>
+          <w:rFonts w:ascii="Times New Roman" w:hAnsi="Times New Roman" w:cs="Times New Roman"/>
+        </w:rPr>
+      </w:pPr>
+      <w:r>
+        <w:rPr>
+          <w:rFonts w:ascii="Times New Roman" w:hAnsi="Times New Roman" w:cs="Times New Roman"/>
+        </w:rPr>
+        <w:t>Check code to ensure that game functions properly.</w:t>
+      </w:r>
+    </w:p>
+    <w:p>
+      <w:pPr>
+        <w:pStyle w:val="ListParagraph"/>
+        <w:rPr>
+          <w:rFonts w:ascii="Times New Roman" w:hAnsi="Times New Roman" w:cs="Times New Roman"/>
+        </w:rPr>
+      </w:pPr>
     </w:p>
     <w:p>
       <w:pPr>
@@ -1064,15 +1495,255 @@
           <w:rFonts w:cs="Times New Roman"/>
         </w:rPr>
       </w:pPr>
-      <w:bookmarkStart w:id="3" w:name="_Toc196269181"/>
+      <w:bookmarkStart w:id="4" w:name="_Toc196558187"/>
       <w:r>
         <w:rPr>
           <w:rFonts w:cs="Times New Roman"/>
         </w:rPr>
         <w:t>Tic Tac Toe</w:t>
       </w:r>
-      <w:bookmarkEnd w:id="3"/>
-    </w:p>
+      <w:bookmarkEnd w:id="4"/>
+    </w:p>
+    <w:p>
+      <w:pPr>
+        <w:rPr>
+          <w:rFonts w:ascii="Times New Roman" w:hAnsi="Times New Roman" w:cs="Times New Roman"/>
+          <w:b/>
+          <w:bCs/>
+          <w:color w:val="747474" w:themeColor="background2" w:themeShade="80"/>
+        </w:rPr>
+      </w:pPr>
+      <w:r>
+        <w:rPr>
+          <w:rFonts w:ascii="Times New Roman" w:hAnsi="Times New Roman" w:cs="Times New Roman"/>
+          <w:b/>
+          <w:bCs/>
+          <w:color w:val="747474" w:themeColor="background2" w:themeShade="80"/>
+        </w:rPr>
+        <w:t xml:space="preserve">Description: </w:t>
+      </w:r>
+    </w:p>
+    <w:p>
+      <w:pPr>
+        <w:pStyle w:val="ListParagraph"/>
+        <w:numPr>
+          <w:ilvl w:val="0"/>
+          <w:numId w:val="5"/>
+        </w:numPr>
+        <w:rPr>
+          <w:rFonts w:ascii="Times New Roman" w:hAnsi="Times New Roman" w:cs="Times New Roman"/>
+        </w:rPr>
+      </w:pPr>
+      <w:r>
+        <w:rPr>
+          <w:rFonts w:ascii="Times New Roman" w:hAnsi="Times New Roman" w:cs="Times New Roman"/>
+        </w:rPr>
+        <w:t>A simple Tic Tac Toe game</w:t>
+      </w:r>
+      <w:r>
+        <w:rPr>
+          <w:rFonts w:ascii="Times New Roman" w:hAnsi="Times New Roman" w:cs="Times New Roman"/>
+        </w:rPr>
+        <w:t xml:space="preserve">.  </w:t>
+      </w:r>
+    </w:p>
+    <w:p>
+      <w:pPr>
+        <w:rPr>
+          <w:rFonts w:ascii="Times New Roman" w:hAnsi="Times New Roman" w:cs="Times New Roman"/>
+          <w:b/>
+          <w:bCs/>
+          <w:color w:val="747474" w:themeColor="background2" w:themeShade="80"/>
+        </w:rPr>
+      </w:pPr>
+      <w:r>
+        <w:rPr>
+          <w:rFonts w:ascii="Times New Roman" w:hAnsi="Times New Roman" w:cs="Times New Roman"/>
+          <w:b/>
+          <w:bCs/>
+          <w:color w:val="747474" w:themeColor="background2" w:themeShade="80"/>
+        </w:rPr>
+        <w:t>Technology Stack:</w:t>
+      </w:r>
+    </w:p>
+    <w:p>
+      <w:pPr>
+        <w:pStyle w:val="ListParagraph"/>
+        <w:numPr>
+          <w:ilvl w:val="0"/>
+          <w:numId w:val="4"/>
+        </w:numPr>
+        <w:rPr>
+          <w:rFonts w:ascii="Times New Roman" w:hAnsi="Times New Roman" w:cs="Times New Roman"/>
+        </w:rPr>
+      </w:pPr>
+      <w:r>
+        <w:rPr>
+          <w:rFonts w:ascii="Times New Roman" w:hAnsi="Times New Roman" w:cs="Times New Roman"/>
+        </w:rPr>
+        <w:t>HTML, JavaScript, CSS</w:t>
+      </w:r>
+    </w:p>
+    <w:p>
+      <w:pPr>
+        <w:rPr>
+          <w:rFonts w:ascii="Times New Roman" w:hAnsi="Times New Roman" w:cs="Times New Roman"/>
+          <w:b/>
+          <w:bCs/>
+          <w:color w:val="747474" w:themeColor="background2" w:themeShade="80"/>
+        </w:rPr>
+      </w:pPr>
+      <w:r>
+        <w:rPr>
+          <w:rFonts w:ascii="Times New Roman" w:hAnsi="Times New Roman" w:cs="Times New Roman"/>
+          <w:b/>
+          <w:bCs/>
+          <w:color w:val="747474" w:themeColor="background2" w:themeShade="80"/>
+        </w:rPr>
+        <w:t>Known Bugs:</w:t>
+      </w:r>
+    </w:p>
+    <w:p>
+      <w:pPr>
+        <w:pStyle w:val="ListParagraph"/>
+        <w:numPr>
+          <w:ilvl w:val="0"/>
+          <w:numId w:val="4"/>
+        </w:numPr>
+        <w:rPr>
+          <w:rFonts w:ascii="Times New Roman" w:hAnsi="Times New Roman" w:cs="Times New Roman"/>
+        </w:rPr>
+      </w:pPr>
+      <w:r>
+        <w:rPr>
+          <w:rFonts w:ascii="Times New Roman" w:hAnsi="Times New Roman" w:cs="Times New Roman"/>
+        </w:rPr>
+        <w:t>Game does not end after someone wins</w:t>
+      </w:r>
+      <w:r>
+        <w:rPr>
+          <w:rFonts w:ascii="Times New Roman" w:hAnsi="Times New Roman" w:cs="Times New Roman"/>
+        </w:rPr>
+        <w:t xml:space="preserve"> (see Bug Tracker)</w:t>
+      </w:r>
+      <w:r>
+        <w:rPr>
+          <w:rFonts w:ascii="Times New Roman" w:hAnsi="Times New Roman" w:cs="Times New Roman"/>
+        </w:rPr>
+        <w:t>.</w:t>
+      </w:r>
+    </w:p>
+    <w:p>
+      <w:pPr>
+        <w:rPr>
+          <w:rFonts w:ascii="Times New Roman" w:hAnsi="Times New Roman" w:cs="Times New Roman"/>
+          <w:b/>
+          <w:bCs/>
+          <w:color w:val="747474" w:themeColor="background2" w:themeShade="80"/>
+        </w:rPr>
+      </w:pPr>
+      <w:r>
+        <w:rPr>
+          <w:rFonts w:ascii="Times New Roman" w:hAnsi="Times New Roman" w:cs="Times New Roman"/>
+          <w:b/>
+          <w:bCs/>
+          <w:color w:val="747474" w:themeColor="background2" w:themeShade="80"/>
+        </w:rPr>
+        <w:t>Maintenance Notes:</w:t>
+      </w:r>
+    </w:p>
+    <w:p>
+      <w:pPr>
+        <w:pStyle w:val="ListParagraph"/>
+        <w:numPr>
+          <w:ilvl w:val="0"/>
+          <w:numId w:val="4"/>
+        </w:numPr>
+        <w:rPr>
+          <w:rFonts w:ascii="Times New Roman" w:hAnsi="Times New Roman" w:cs="Times New Roman"/>
+        </w:rPr>
+      </w:pPr>
+      <w:r>
+        <w:rPr>
+          <w:rFonts w:ascii="Times New Roman" w:hAnsi="Times New Roman" w:cs="Times New Roman"/>
+        </w:rPr>
+        <w:t>Add additional functionality:</w:t>
+      </w:r>
+    </w:p>
+    <w:p>
+      <w:pPr>
+        <w:pStyle w:val="ListParagraph"/>
+        <w:numPr>
+          <w:ilvl w:val="1"/>
+          <w:numId w:val="4"/>
+        </w:numPr>
+        <w:rPr>
+          <w:rFonts w:ascii="Times New Roman" w:hAnsi="Times New Roman" w:cs="Times New Roman"/>
+        </w:rPr>
+      </w:pPr>
+      <w:r>
+        <w:rPr>
+          <w:rFonts w:ascii="Times New Roman" w:hAnsi="Times New Roman" w:cs="Times New Roman"/>
+        </w:rPr>
+        <w:t xml:space="preserve">A time limit </w:t>
+      </w:r>
+    </w:p>
+    <w:p>
+      <w:pPr>
+        <w:pStyle w:val="ListParagraph"/>
+        <w:numPr>
+          <w:ilvl w:val="1"/>
+          <w:numId w:val="4"/>
+        </w:numPr>
+        <w:rPr>
+          <w:rFonts w:ascii="Times New Roman" w:hAnsi="Times New Roman" w:cs="Times New Roman"/>
+        </w:rPr>
+      </w:pPr>
+      <w:r>
+        <w:rPr>
+          <w:rFonts w:ascii="Times New Roman" w:hAnsi="Times New Roman" w:cs="Times New Roman"/>
+        </w:rPr>
+        <w:t>Score board</w:t>
+      </w:r>
+    </w:p>
+    <w:p>
+      <w:pPr>
+        <w:pStyle w:val="ListParagraph"/>
+        <w:numPr>
+          <w:ilvl w:val="1"/>
+          <w:numId w:val="4"/>
+        </w:numPr>
+        <w:rPr>
+          <w:rFonts w:ascii="Times New Roman" w:hAnsi="Times New Roman" w:cs="Times New Roman"/>
+        </w:rPr>
+      </w:pPr>
+      <w:r>
+        <w:rPr>
+          <w:rFonts w:ascii="Times New Roman" w:hAnsi="Times New Roman" w:cs="Times New Roman"/>
+        </w:rPr>
+        <w:lastRenderedPageBreak/>
+        <w:t>An ‘X’ or ‘O’ marker disappearing after 3 moves</w:t>
+      </w:r>
+    </w:p>
+    <w:p>
+      <w:pPr>
+        <w:pStyle w:val="ListParagraph"/>
+        <w:numPr>
+          <w:ilvl w:val="0"/>
+          <w:numId w:val="4"/>
+        </w:numPr>
+        <w:rPr>
+          <w:rFonts w:ascii="Times New Roman" w:hAnsi="Times New Roman" w:cs="Times New Roman"/>
+        </w:rPr>
+      </w:pPr>
+      <w:r>
+        <w:rPr>
+          <w:rFonts w:ascii="Times New Roman" w:hAnsi="Times New Roman" w:cs="Times New Roman"/>
+        </w:rPr>
+        <w:t>Ensure project is properly available on website</w:t>
+      </w:r>
+    </w:p>
+    <w:p/>
     <w:p>
       <w:pPr>
         <w:pStyle w:val="Heading1"/>
@@ -1080,14 +1751,14 @@
           <w:rFonts w:cs="Times New Roman"/>
         </w:rPr>
       </w:pPr>
-      <w:bookmarkStart w:id="4" w:name="_Toc196269182"/>
+      <w:bookmarkStart w:id="5" w:name="_Toc196558188"/>
       <w:r>
         <w:rPr>
           <w:rFonts w:cs="Times New Roman"/>
         </w:rPr>
         <w:t>Ideas for Future Projects</w:t>
       </w:r>
-      <w:bookmarkEnd w:id="4"/>
+      <w:bookmarkEnd w:id="5"/>
     </w:p>
     <w:p>
       <w:pPr>
@@ -1096,14 +1767,101 @@
           <w:rFonts w:cs="Times New Roman"/>
         </w:rPr>
       </w:pPr>
-      <w:bookmarkStart w:id="5" w:name="_Toc196269183"/>
+      <w:bookmarkStart w:id="6" w:name="_Toc196558189"/>
       <w:r>
         <w:rPr>
           <w:rFonts w:cs="Times New Roman"/>
         </w:rPr>
         <w:t>Blackjack</w:t>
       </w:r>
-      <w:bookmarkEnd w:id="5"/>
+      <w:bookmarkEnd w:id="6"/>
+    </w:p>
+    <w:p>
+      <w:pPr>
+        <w:rPr>
+          <w:rFonts w:ascii="Times New Roman" w:hAnsi="Times New Roman" w:cs="Times New Roman"/>
+          <w:b/>
+          <w:bCs/>
+          <w:color w:val="747474" w:themeColor="background2" w:themeShade="80"/>
+        </w:rPr>
+      </w:pPr>
+      <w:r>
+        <w:rPr>
+          <w:rFonts w:ascii="Times New Roman" w:hAnsi="Times New Roman" w:cs="Times New Roman"/>
+          <w:b/>
+          <w:bCs/>
+          <w:color w:val="747474" w:themeColor="background2" w:themeShade="80"/>
+        </w:rPr>
+        <w:t xml:space="preserve">Description: </w:t>
+      </w:r>
+    </w:p>
+    <w:p>
+      <w:pPr>
+        <w:pStyle w:val="ListParagraph"/>
+        <w:numPr>
+          <w:ilvl w:val="0"/>
+          <w:numId w:val="5"/>
+        </w:numPr>
+        <w:rPr>
+          <w:rFonts w:ascii="Times New Roman" w:hAnsi="Times New Roman" w:cs="Times New Roman"/>
+        </w:rPr>
+      </w:pPr>
+      <w:r>
+        <w:rPr>
+          <w:rFonts w:ascii="Times New Roman" w:hAnsi="Times New Roman" w:cs="Times New Roman"/>
+        </w:rPr>
+        <w:t>A simulated version of a blackjack table</w:t>
+      </w:r>
+      <w:r>
+        <w:rPr>
+          <w:rFonts w:ascii="Times New Roman" w:hAnsi="Times New Roman" w:cs="Times New Roman"/>
+        </w:rPr>
+        <w:t xml:space="preserve">.  </w:t>
+      </w:r>
+    </w:p>
+    <w:p>
+      <w:pPr>
+        <w:rPr>
+          <w:rFonts w:ascii="Times New Roman" w:hAnsi="Times New Roman" w:cs="Times New Roman"/>
+          <w:b/>
+          <w:bCs/>
+          <w:color w:val="747474" w:themeColor="background2" w:themeShade="80"/>
+        </w:rPr>
+      </w:pPr>
+      <w:r>
+        <w:rPr>
+          <w:rFonts w:ascii="Times New Roman" w:hAnsi="Times New Roman" w:cs="Times New Roman"/>
+          <w:b/>
+          <w:bCs/>
+          <w:color w:val="747474" w:themeColor="background2" w:themeShade="80"/>
+        </w:rPr>
+        <w:t>Technology Stack:</w:t>
+      </w:r>
+    </w:p>
+    <w:p>
+      <w:pPr>
+        <w:pStyle w:val="ListParagraph"/>
+        <w:numPr>
+          <w:ilvl w:val="0"/>
+          <w:numId w:val="4"/>
+        </w:numPr>
+        <w:rPr>
+          <w:rFonts w:ascii="Times New Roman" w:hAnsi="Times New Roman" w:cs="Times New Roman"/>
+        </w:rPr>
+      </w:pPr>
+      <w:r>
+        <w:rPr>
+          <w:rFonts w:ascii="Times New Roman" w:hAnsi="Times New Roman" w:cs="Times New Roman"/>
+        </w:rPr>
+        <w:t>HTML, JavaScript, CSS</w:t>
+      </w:r>
+    </w:p>
+    <w:p>
+      <w:pPr>
+        <w:rPr>
+          <w:rFonts w:ascii="Times New Roman" w:hAnsi="Times New Roman" w:cs="Times New Roman"/>
+        </w:rPr>
+      </w:pPr>
     </w:p>
     <w:p>
       <w:pPr>
@@ -1112,15 +1870,136 @@
           <w:rFonts w:cs="Times New Roman"/>
         </w:rPr>
       </w:pPr>
-      <w:bookmarkStart w:id="6" w:name="_Toc196269184"/>
+      <w:bookmarkStart w:id="7" w:name="_Toc196558190"/>
       <w:r>
         <w:rPr>
           <w:rFonts w:cs="Times New Roman"/>
         </w:rPr>
         <w:t>Lottery Simulation</w:t>
       </w:r>
-      <w:bookmarkEnd w:id="6"/>
-    </w:p>
+      <w:bookmarkEnd w:id="7"/>
+    </w:p>
+    <w:p>
+      <w:pPr>
+        <w:rPr>
+          <w:rFonts w:ascii="Times New Roman" w:hAnsi="Times New Roman" w:cs="Times New Roman"/>
+          <w:b/>
+          <w:bCs/>
+          <w:color w:val="747474" w:themeColor="background2" w:themeShade="80"/>
+        </w:rPr>
+      </w:pPr>
+      <w:r>
+        <w:rPr>
+          <w:rFonts w:ascii="Times New Roman" w:hAnsi="Times New Roman" w:cs="Times New Roman"/>
+          <w:b/>
+          <w:bCs/>
+          <w:color w:val="747474" w:themeColor="background2" w:themeShade="80"/>
+        </w:rPr>
+        <w:t xml:space="preserve">Description: </w:t>
+      </w:r>
+    </w:p>
+    <w:p>
+      <w:pPr>
+        <w:pStyle w:val="ListParagraph"/>
+        <w:numPr>
+          <w:ilvl w:val="0"/>
+          <w:numId w:val="5"/>
+        </w:numPr>
+        <w:rPr>
+          <w:rFonts w:ascii="Times New Roman" w:hAnsi="Times New Roman" w:cs="Times New Roman"/>
+        </w:rPr>
+      </w:pPr>
+      <w:r>
+        <w:rPr>
+          <w:rFonts w:ascii="Times New Roman" w:hAnsi="Times New Roman" w:cs="Times New Roman"/>
+        </w:rPr>
+        <w:t>Simulates a simple lottery drawing.</w:t>
+      </w:r>
+    </w:p>
+    <w:p>
+      <w:pPr>
+        <w:rPr>
+          <w:rFonts w:ascii="Times New Roman" w:hAnsi="Times New Roman" w:cs="Times New Roman"/>
+          <w:b/>
+          <w:bCs/>
+          <w:color w:val="747474" w:themeColor="background2" w:themeShade="80"/>
+        </w:rPr>
+      </w:pPr>
+      <w:r>
+        <w:rPr>
+          <w:rFonts w:ascii="Times New Roman" w:hAnsi="Times New Roman" w:cs="Times New Roman"/>
+          <w:b/>
+          <w:bCs/>
+          <w:color w:val="747474" w:themeColor="background2" w:themeShade="80"/>
+        </w:rPr>
+        <w:t>Technology Stack:</w:t>
+      </w:r>
+    </w:p>
+    <w:p>
+      <w:pPr>
+        <w:pStyle w:val="ListParagraph"/>
+        <w:numPr>
+          <w:ilvl w:val="0"/>
+          <w:numId w:val="4"/>
+        </w:numPr>
+        <w:rPr>
+          <w:rFonts w:ascii="Times New Roman" w:hAnsi="Times New Roman" w:cs="Times New Roman"/>
+        </w:rPr>
+      </w:pPr>
+      <w:r>
+        <w:rPr>
+          <w:rFonts w:ascii="Times New Roman" w:hAnsi="Times New Roman" w:cs="Times New Roman"/>
+        </w:rPr>
+        <w:t>HTML, JavaScript, CSS</w:t>
+      </w:r>
+    </w:p>
+    <w:p>
+      <w:pPr>
+        <w:rPr>
+          <w:rFonts w:ascii="Times New Roman" w:hAnsi="Times New Roman" w:cs="Times New Roman"/>
+          <w:b/>
+          <w:bCs/>
+          <w:color w:val="747474" w:themeColor="background2" w:themeShade="80"/>
+        </w:rPr>
+      </w:pPr>
+      <w:r>
+        <w:rPr>
+          <w:rFonts w:ascii="Times New Roman" w:hAnsi="Times New Roman" w:cs="Times New Roman"/>
+          <w:b/>
+          <w:bCs/>
+          <w:color w:val="747474" w:themeColor="background2" w:themeShade="80"/>
+        </w:rPr>
+        <w:t>Notes</w:t>
+      </w:r>
+      <w:r>
+        <w:rPr>
+          <w:rFonts w:ascii="Times New Roman" w:hAnsi="Times New Roman" w:cs="Times New Roman"/>
+          <w:b/>
+          <w:bCs/>
+          <w:color w:val="747474" w:themeColor="background2" w:themeShade="80"/>
+        </w:rPr>
+        <w:t xml:space="preserve">: </w:t>
+      </w:r>
+    </w:p>
+    <w:p>
+      <w:pPr>
+        <w:pStyle w:val="ListParagraph"/>
+        <w:numPr>
+          <w:ilvl w:val="0"/>
+          <w:numId w:val="5"/>
+        </w:numPr>
+        <w:rPr>
+          <w:rFonts w:ascii="Times New Roman" w:hAnsi="Times New Roman" w:cs="Times New Roman"/>
+        </w:rPr>
+      </w:pPr>
+      <w:r>
+        <w:rPr>
+          <w:rFonts w:ascii="Times New Roman" w:hAnsi="Times New Roman" w:cs="Times New Roman"/>
+        </w:rPr>
+        <w:t>Find a way to incorporate winnings from Lottery game with the blackjack project. To do this, finding a new host would most likely be required as GitHub Pages does not offer that kind of interactivity in a simple way.</w:t>
+      </w:r>
+    </w:p>
+    <w:p/>
     <w:p>
       <w:pPr>
         <w:pStyle w:val="Heading1"/>
@@ -1128,14 +2007,14 @@
           <w:rFonts w:cs="Times New Roman"/>
         </w:rPr>
       </w:pPr>
-      <w:bookmarkStart w:id="7" w:name="_Toc196269185"/>
+      <w:bookmarkStart w:id="8" w:name="_Toc196558191"/>
       <w:r>
         <w:rPr>
           <w:rFonts w:cs="Times New Roman"/>
         </w:rPr>
         <w:t>Bug Tracker</w:t>
       </w:r>
-      <w:bookmarkEnd w:id="7"/>
+      <w:bookmarkEnd w:id="8"/>
     </w:p>
     <w:tbl>
       <w:tblPr>
@@ -1258,7 +2137,25 @@
               <w:rPr>
                 <w:rFonts w:ascii="Times New Roman" w:hAnsi="Times New Roman" w:cs="Times New Roman"/>
               </w:rPr>
-              <w:t>Snake Game fails to properly imbed into the site</w:t>
+              <w:t xml:space="preserve">The </w:t>
+            </w:r>
+            <w:r>
+              <w:rPr>
+                <w:rFonts w:ascii="Times New Roman" w:hAnsi="Times New Roman" w:cs="Times New Roman"/>
+              </w:rPr>
+              <w:t xml:space="preserve">Snake Game fails to properly </w:t>
+            </w:r>
+            <w:r>
+              <w:rPr>
+                <w:rFonts w:ascii="Times New Roman" w:hAnsi="Times New Roman" w:cs="Times New Roman"/>
+              </w:rPr>
+              <w:t>embed</w:t>
+            </w:r>
+            <w:r>
+              <w:rPr>
+                <w:rFonts w:ascii="Times New Roman" w:hAnsi="Times New Roman" w:cs="Times New Roman"/>
+              </w:rPr>
+              <w:t xml:space="preserve"> into the site</w:t>
             </w:r>
           </w:p>
         </w:tc>
@@ -1333,21 +2230,7 @@
               <w:rPr>
                 <w:rFonts w:ascii="Times New Roman" w:hAnsi="Times New Roman" w:cs="Times New Roman"/>
               </w:rPr>
-              <w:t xml:space="preserve">Hill </w:t>
-            </w:r>
-            <w:proofErr w:type="gramStart"/>
-            <w:r>
-              <w:rPr>
-                <w:rFonts w:ascii="Times New Roman" w:hAnsi="Times New Roman" w:cs="Times New Roman"/>
-              </w:rPr>
-              <w:t>cipher</w:t>
-            </w:r>
-            <w:proofErr w:type="gramEnd"/>
-            <w:r>
-              <w:rPr>
-                <w:rFonts w:ascii="Times New Roman" w:hAnsi="Times New Roman" w:cs="Times New Roman"/>
-              </w:rPr>
-              <w:t xml:space="preserve"> does not properly decrypt the message it creates.</w:t>
+              <w:t>Hill cipher does not properly decrypt the message it creates.</w:t>
             </w:r>
           </w:p>
         </w:tc>
@@ -1383,28 +2266,38 @@
               <w:rPr>
                 <w:rFonts w:ascii="Times New Roman" w:hAnsi="Times New Roman" w:cs="Times New Roman"/>
               </w:rPr>
-              <w:t xml:space="preserve">This is either an issue with </w:t>
-            </w:r>
-            <w:proofErr w:type="gramStart"/>
-            <w:r>
-              <w:rPr>
-                <w:rFonts w:ascii="Times New Roman" w:hAnsi="Times New Roman" w:cs="Times New Roman"/>
-              </w:rPr>
-              <w:t>the math</w:t>
-            </w:r>
-            <w:proofErr w:type="gramEnd"/>
-            <w:r>
-              <w:rPr>
-                <w:rFonts w:ascii="Times New Roman" w:hAnsi="Times New Roman" w:cs="Times New Roman"/>
-              </w:rPr>
-              <w:t xml:space="preserve"> or the </w:t>
+              <w:t xml:space="preserve">This is either an issue with the math or the </w:t>
+            </w:r>
+            <w:r>
+              <w:rPr>
+                <w:rFonts w:ascii="Times New Roman" w:hAnsi="Times New Roman" w:cs="Times New Roman"/>
+              </w:rPr>
+              <w:t>embedding</w:t>
+            </w:r>
+            <w:r>
+              <w:rPr>
+                <w:rFonts w:ascii="Times New Roman" w:hAnsi="Times New Roman" w:cs="Times New Roman"/>
+              </w:rPr>
+              <w:t xml:space="preserve"> into GitHub </w:t>
             </w:r>
             <w:r>
               <w:rPr>
                 <w:rFonts w:ascii="Times New Roman" w:hAnsi="Times New Roman" w:cs="Times New Roman"/>
               </w:rPr>
               <w:lastRenderedPageBreak/>
-              <w:t>imbedding into GitHub Pages, TBD.</w:t>
+              <w:t xml:space="preserve">Pages, </w:t>
+            </w:r>
+            <w:r>
+              <w:rPr>
+                <w:rFonts w:ascii="Times New Roman" w:hAnsi="Times New Roman" w:cs="Times New Roman"/>
+              </w:rPr>
+              <w:t>under investigation</w:t>
+            </w:r>
+            <w:r>
+              <w:rPr>
+                <w:rFonts w:ascii="Times New Roman" w:hAnsi="Times New Roman" w:cs="Times New Roman"/>
+              </w:rPr>
+              <w:t>.</w:t>
             </w:r>
           </w:p>
         </w:tc>
@@ -1444,7 +2337,19 @@
               <w:rPr>
                 <w:rFonts w:ascii="Times New Roman" w:hAnsi="Times New Roman" w:cs="Times New Roman"/>
               </w:rPr>
-              <w:t xml:space="preserve">Tic-Tac-Toe game doesn’t end after someone wins. </w:t>
+              <w:t xml:space="preserve">Tic-Tac-Toe game </w:t>
+            </w:r>
+            <w:r>
+              <w:rPr>
+                <w:rFonts w:ascii="Times New Roman" w:hAnsi="Times New Roman" w:cs="Times New Roman"/>
+              </w:rPr>
+              <w:t>does not</w:t>
+            </w:r>
+            <w:r>
+              <w:rPr>
+                <w:rFonts w:ascii="Times New Roman" w:hAnsi="Times New Roman" w:cs="Times New Roman"/>
+              </w:rPr>
+              <w:t xml:space="preserve"> end after someone wins. </w:t>
             </w:r>
           </w:p>
         </w:tc>
@@ -1580,6 +2485,7 @@
           </w:tcPr>
           <w:p>
             <w:pPr>
+              <w:keepNext/>
               <w:rPr>
                 <w:rFonts w:ascii="Times New Roman" w:hAnsi="Times New Roman" w:cs="Times New Roman"/>
               </w:rPr>
@@ -1590,10 +2496,218 @@
     </w:tbl>
     <w:p>
       <w:pPr>
-        <w:rPr>
-          <w:rFonts w:ascii="Times New Roman" w:hAnsi="Times New Roman" w:cs="Times New Roman"/>
-        </w:rPr>
-      </w:pPr>
+        <w:pStyle w:val="Caption"/>
+        <w:rPr>
+          <w:rFonts w:ascii="Times New Roman" w:hAnsi="Times New Roman" w:cs="Times New Roman"/>
+        </w:rPr>
+      </w:pPr>
+      <w:r>
+        <w:t xml:space="preserve">Table </w:t>
+      </w:r>
+      <w:fldSimple w:instr=" SEQ Table \* ARABIC ">
+        <w:r>
+          <w:rPr>
+            <w:noProof/>
+          </w:rPr>
+          <w:t>1</w:t>
+        </w:r>
+      </w:fldSimple>
+      <w:r>
+        <w:t>. This table will be updated as bugs are discovered and fixed</w:t>
+      </w:r>
+    </w:p>
+    <w:p>
+      <w:pPr>
+        <w:pStyle w:val="Heading1"/>
+        <w:rPr>
+          <w:rFonts w:cs="Times New Roman"/>
+        </w:rPr>
+      </w:pPr>
+      <w:bookmarkStart w:id="9" w:name="_Toc196558192"/>
+      <w:r>
+        <w:rPr>
+          <w:rFonts w:cs="Times New Roman"/>
+        </w:rPr>
+        <w:t>Hosting Information</w:t>
+      </w:r>
+      <w:bookmarkEnd w:id="9"/>
+    </w:p>
+    <w:p>
+      <w:pPr>
+        <w:rPr>
+          <w:rFonts w:ascii="Times New Roman" w:hAnsi="Times New Roman" w:cs="Times New Roman"/>
+        </w:rPr>
+      </w:pPr>
+      <w:r>
+        <w:rPr>
+          <w:rFonts w:ascii="Times New Roman" w:hAnsi="Times New Roman" w:cs="Times New Roman"/>
+          <w:b/>
+          <w:bCs/>
+          <w:color w:val="747474" w:themeColor="background2" w:themeShade="80"/>
+        </w:rPr>
+        <w:t>Host:</w:t>
+      </w:r>
+      <w:r>
+        <w:rPr>
+          <w:rFonts w:ascii="Times New Roman" w:hAnsi="Times New Roman" w:cs="Times New Roman"/>
+          <w:color w:val="747474" w:themeColor="background2" w:themeShade="80"/>
+        </w:rPr>
+        <w:t xml:space="preserve"> </w:t>
+      </w:r>
+      <w:r>
+        <w:rPr>
+          <w:rFonts w:ascii="Times New Roman" w:hAnsi="Times New Roman" w:cs="Times New Roman"/>
+        </w:rPr>
+        <w:t>GitHub Pages</w:t>
+      </w:r>
+    </w:p>
+    <w:p>
+      <w:pPr>
+        <w:rPr>
+          <w:rFonts w:ascii="Times New Roman" w:hAnsi="Times New Roman" w:cs="Times New Roman"/>
+        </w:rPr>
+      </w:pPr>
+      <w:r>
+        <w:rPr>
+          <w:rFonts w:ascii="Times New Roman" w:hAnsi="Times New Roman" w:cs="Times New Roman"/>
+          <w:b/>
+          <w:bCs/>
+          <w:color w:val="747474" w:themeColor="background2" w:themeShade="80"/>
+        </w:rPr>
+        <w:t>Domain Name Service Provider:</w:t>
+      </w:r>
+      <w:r>
+        <w:rPr>
+          <w:rFonts w:ascii="Times New Roman" w:hAnsi="Times New Roman" w:cs="Times New Roman"/>
+          <w:color w:val="747474" w:themeColor="background2" w:themeShade="80"/>
+        </w:rPr>
+        <w:t xml:space="preserve"> </w:t>
+      </w:r>
+      <w:r>
+        <w:rPr>
+          <w:rFonts w:ascii="Times New Roman" w:hAnsi="Times New Roman" w:cs="Times New Roman"/>
+        </w:rPr>
+        <w:t>GoDaddy</w:t>
+      </w:r>
+    </w:p>
+    <w:p>
+      <w:pPr>
+        <w:rPr>
+          <w:rFonts w:ascii="Times New Roman" w:hAnsi="Times New Roman" w:cs="Times New Roman"/>
+        </w:rPr>
+      </w:pPr>
+      <w:r>
+        <w:rPr>
+          <w:rFonts w:ascii="Times New Roman" w:hAnsi="Times New Roman" w:cs="Times New Roman"/>
+          <w:b/>
+          <w:bCs/>
+          <w:color w:val="747474" w:themeColor="background2" w:themeShade="80"/>
+        </w:rPr>
+        <w:t>Known Issues</w:t>
+      </w:r>
+      <w:r>
+        <w:rPr>
+          <w:rFonts w:ascii="Times New Roman" w:hAnsi="Times New Roman" w:cs="Times New Roman"/>
+        </w:rPr>
+        <w:t>:</w:t>
+      </w:r>
+    </w:p>
+    <w:p>
+      <w:pPr>
+        <w:pStyle w:val="ListParagraph"/>
+        <w:numPr>
+          <w:ilvl w:val="0"/>
+          <w:numId w:val="4"/>
+        </w:numPr>
+        <w:rPr>
+          <w:rFonts w:ascii="Times New Roman" w:hAnsi="Times New Roman" w:cs="Times New Roman"/>
+        </w:rPr>
+      </w:pPr>
+      <w:r>
+        <w:rPr>
+          <w:rFonts w:ascii="Times New Roman" w:hAnsi="Times New Roman" w:cs="Times New Roman"/>
+        </w:rPr>
+        <w:t>GitHub Pages might not fully support interactive projects like Snake.</w:t>
+      </w:r>
+    </w:p>
+    <w:p>
+      <w:pPr>
+        <w:pStyle w:val="ListParagraph"/>
+        <w:numPr>
+          <w:ilvl w:val="0"/>
+          <w:numId w:val="4"/>
+        </w:numPr>
+        <w:rPr>
+          <w:rFonts w:ascii="Times New Roman" w:hAnsi="Times New Roman" w:cs="Times New Roman"/>
+        </w:rPr>
+      </w:pPr>
+      <w:r>
+        <w:rPr>
+          <w:rFonts w:ascii="Times New Roman" w:hAnsi="Times New Roman" w:cs="Times New Roman"/>
+        </w:rPr>
+        <w:t>GitHub Pages does not support server-side code or database functionality</w:t>
+      </w:r>
+      <w:r>
+        <w:rPr>
+          <w:rFonts w:ascii="Times New Roman" w:hAnsi="Times New Roman" w:cs="Times New Roman"/>
+        </w:rPr>
+        <w:t>.</w:t>
+      </w:r>
+    </w:p>
+    <w:p>
+      <w:pPr>
+        <w:rPr>
+          <w:rFonts w:ascii="Times New Roman" w:hAnsi="Times New Roman" w:cs="Times New Roman"/>
+          <w:b/>
+          <w:bCs/>
+          <w:color w:val="747474" w:themeColor="background2" w:themeShade="80"/>
+        </w:rPr>
+      </w:pPr>
+      <w:r>
+        <w:rPr>
+          <w:rFonts w:ascii="Times New Roman" w:hAnsi="Times New Roman" w:cs="Times New Roman"/>
+          <w:b/>
+          <w:bCs/>
+          <w:color w:val="747474" w:themeColor="background2" w:themeShade="80"/>
+        </w:rPr>
+        <w:t>Maintenance Notes:</w:t>
+      </w:r>
+    </w:p>
+    <w:p>
+      <w:pPr>
+        <w:pStyle w:val="ListParagraph"/>
+        <w:numPr>
+          <w:ilvl w:val="0"/>
+          <w:numId w:val="4"/>
+        </w:numPr>
+        <w:rPr>
+          <w:rFonts w:ascii="Times New Roman" w:hAnsi="Times New Roman" w:cs="Times New Roman"/>
+        </w:rPr>
+      </w:pPr>
+      <w:r>
+        <w:rPr>
+          <w:rFonts w:ascii="Times New Roman" w:hAnsi="Times New Roman" w:cs="Times New Roman"/>
+        </w:rPr>
+        <w:t>Explore alternatives if problems persist.</w:t>
+      </w:r>
+    </w:p>
+    <w:p>
+      <w:pPr>
+        <w:pStyle w:val="ListParagraph"/>
+        <w:numPr>
+          <w:ilvl w:val="0"/>
+          <w:numId w:val="4"/>
+        </w:numPr>
+        <w:rPr>
+          <w:rFonts w:ascii="Times New Roman" w:hAnsi="Times New Roman" w:cs="Times New Roman"/>
+        </w:rPr>
+      </w:pPr>
+      <w:r>
+        <w:rPr>
+          <w:rFonts w:ascii="Times New Roman" w:hAnsi="Times New Roman" w:cs="Times New Roman"/>
+        </w:rPr>
+        <w:t>Ensure CNAME file is properly formatted to allow website to use the proper Domain.</w:t>
+      </w:r>
     </w:p>
     <w:sectPr>
       <w:headerReference w:type="default" r:id="rId7"/>
@@ -1797,8 +2911,468 @@
       </w:rPr>
     </w:lvl>
   </w:abstractNum>
+  <w:abstractNum w:abstractNumId="1" w15:restartNumberingAfterBreak="0">
+    <w:nsid w:val="11DE2CEA"/>
+    <w:multiLevelType w:val="hybridMultilevel"/>
+    <w:tmpl w:val="8D4635F4"/>
+    <w:lvl w:ilvl="0" w:tplc="B9C0AF6E">
+      <w:numFmt w:val="bullet"/>
+      <w:lvlText w:val="-"/>
+      <w:lvlJc w:val="left"/>
+      <w:pPr>
+        <w:ind w:left="720" w:hanging="360"/>
+      </w:pPr>
+      <w:rPr>
+        <w:rFonts w:ascii="Aptos" w:eastAsiaTheme="minorHAnsi" w:hAnsi="Aptos" w:cstheme="minorBidi" w:hint="default"/>
+      </w:rPr>
+    </w:lvl>
+    <w:lvl w:ilvl="1" w:tplc="04090003" w:tentative="1">
+      <w:start w:val="1"/>
+      <w:numFmt w:val="bullet"/>
+      <w:lvlText w:val="o"/>
+      <w:lvlJc w:val="left"/>
+      <w:pPr>
+        <w:ind w:left="1440" w:hanging="360"/>
+      </w:pPr>
+      <w:rPr>
+        <w:rFonts w:ascii="Courier New" w:hAnsi="Courier New" w:cs="Courier New" w:hint="default"/>
+      </w:rPr>
+    </w:lvl>
+    <w:lvl w:ilvl="2" w:tplc="04090005" w:tentative="1">
+      <w:start w:val="1"/>
+      <w:numFmt w:val="bullet"/>
+      <w:lvlText w:val=""/>
+      <w:lvlJc w:val="left"/>
+      <w:pPr>
+        <w:ind w:left="2160" w:hanging="360"/>
+      </w:pPr>
+      <w:rPr>
+        <w:rFonts w:ascii="Wingdings" w:hAnsi="Wingdings" w:hint="default"/>
+      </w:rPr>
+    </w:lvl>
+    <w:lvl w:ilvl="3" w:tplc="04090001" w:tentative="1">
+      <w:start w:val="1"/>
+      <w:numFmt w:val="bullet"/>
+      <w:lvlText w:val=""/>
+      <w:lvlJc w:val="left"/>
+      <w:pPr>
+        <w:ind w:left="2880" w:hanging="360"/>
+      </w:pPr>
+      <w:rPr>
+        <w:rFonts w:ascii="Symbol" w:hAnsi="Symbol" w:hint="default"/>
+      </w:rPr>
+    </w:lvl>
+    <w:lvl w:ilvl="4" w:tplc="04090003" w:tentative="1">
+      <w:start w:val="1"/>
+      <w:numFmt w:val="bullet"/>
+      <w:lvlText w:val="o"/>
+      <w:lvlJc w:val="left"/>
+      <w:pPr>
+        <w:ind w:left="3600" w:hanging="360"/>
+      </w:pPr>
+      <w:rPr>
+        <w:rFonts w:ascii="Courier New" w:hAnsi="Courier New" w:cs="Courier New" w:hint="default"/>
+      </w:rPr>
+    </w:lvl>
+    <w:lvl w:ilvl="5" w:tplc="04090005" w:tentative="1">
+      <w:start w:val="1"/>
+      <w:numFmt w:val="bullet"/>
+      <w:lvlText w:val=""/>
+      <w:lvlJc w:val="left"/>
+      <w:pPr>
+        <w:ind w:left="4320" w:hanging="360"/>
+      </w:pPr>
+      <w:rPr>
+        <w:rFonts w:ascii="Wingdings" w:hAnsi="Wingdings" w:hint="default"/>
+      </w:rPr>
+    </w:lvl>
+    <w:lvl w:ilvl="6" w:tplc="04090001" w:tentative="1">
+      <w:start w:val="1"/>
+      <w:numFmt w:val="bullet"/>
+      <w:lvlText w:val=""/>
+      <w:lvlJc w:val="left"/>
+      <w:pPr>
+        <w:ind w:left="5040" w:hanging="360"/>
+      </w:pPr>
+      <w:rPr>
+        <w:rFonts w:ascii="Symbol" w:hAnsi="Symbol" w:hint="default"/>
+      </w:rPr>
+    </w:lvl>
+    <w:lvl w:ilvl="7" w:tplc="04090003" w:tentative="1">
+      <w:start w:val="1"/>
+      <w:numFmt w:val="bullet"/>
+      <w:lvlText w:val="o"/>
+      <w:lvlJc w:val="left"/>
+      <w:pPr>
+        <w:ind w:left="5760" w:hanging="360"/>
+      </w:pPr>
+      <w:rPr>
+        <w:rFonts w:ascii="Courier New" w:hAnsi="Courier New" w:cs="Courier New" w:hint="default"/>
+      </w:rPr>
+    </w:lvl>
+    <w:lvl w:ilvl="8" w:tplc="04090005" w:tentative="1">
+      <w:start w:val="1"/>
+      <w:numFmt w:val="bullet"/>
+      <w:lvlText w:val=""/>
+      <w:lvlJc w:val="left"/>
+      <w:pPr>
+        <w:ind w:left="6480" w:hanging="360"/>
+      </w:pPr>
+      <w:rPr>
+        <w:rFonts w:ascii="Wingdings" w:hAnsi="Wingdings" w:hint="default"/>
+      </w:rPr>
+    </w:lvl>
+  </w:abstractNum>
+  <w:abstractNum w:abstractNumId="2" w15:restartNumberingAfterBreak="0">
+    <w:nsid w:val="14FA7326"/>
+    <w:multiLevelType w:val="hybridMultilevel"/>
+    <w:tmpl w:val="6122C484"/>
+    <w:lvl w:ilvl="0" w:tplc="4EF8F62A">
+      <w:numFmt w:val="bullet"/>
+      <w:lvlText w:val="-"/>
+      <w:lvlJc w:val="left"/>
+      <w:pPr>
+        <w:ind w:left="720" w:hanging="360"/>
+      </w:pPr>
+      <w:rPr>
+        <w:rFonts w:ascii="Aptos" w:eastAsiaTheme="minorHAnsi" w:hAnsi="Aptos" w:cstheme="minorBidi" w:hint="default"/>
+      </w:rPr>
+    </w:lvl>
+    <w:lvl w:ilvl="1" w:tplc="04090003">
+      <w:start w:val="1"/>
+      <w:numFmt w:val="bullet"/>
+      <w:lvlText w:val="o"/>
+      <w:lvlJc w:val="left"/>
+      <w:pPr>
+        <w:ind w:left="1440" w:hanging="360"/>
+      </w:pPr>
+      <w:rPr>
+        <w:rFonts w:ascii="Courier New" w:hAnsi="Courier New" w:cs="Courier New" w:hint="default"/>
+      </w:rPr>
+    </w:lvl>
+    <w:lvl w:ilvl="2" w:tplc="04090005" w:tentative="1">
+      <w:start w:val="1"/>
+      <w:numFmt w:val="bullet"/>
+      <w:lvlText w:val=""/>
+      <w:lvlJc w:val="left"/>
+      <w:pPr>
+        <w:ind w:left="2160" w:hanging="360"/>
+      </w:pPr>
+      <w:rPr>
+        <w:rFonts w:ascii="Wingdings" w:hAnsi="Wingdings" w:hint="default"/>
+      </w:rPr>
+    </w:lvl>
+    <w:lvl w:ilvl="3" w:tplc="04090001" w:tentative="1">
+      <w:start w:val="1"/>
+      <w:numFmt w:val="bullet"/>
+      <w:lvlText w:val=""/>
+      <w:lvlJc w:val="left"/>
+      <w:pPr>
+        <w:ind w:left="2880" w:hanging="360"/>
+      </w:pPr>
+      <w:rPr>
+        <w:rFonts w:ascii="Symbol" w:hAnsi="Symbol" w:hint="default"/>
+      </w:rPr>
+    </w:lvl>
+    <w:lvl w:ilvl="4" w:tplc="04090003" w:tentative="1">
+      <w:start w:val="1"/>
+      <w:numFmt w:val="bullet"/>
+      <w:lvlText w:val="o"/>
+      <w:lvlJc w:val="left"/>
+      <w:pPr>
+        <w:ind w:left="3600" w:hanging="360"/>
+      </w:pPr>
+      <w:rPr>
+        <w:rFonts w:ascii="Courier New" w:hAnsi="Courier New" w:cs="Courier New" w:hint="default"/>
+      </w:rPr>
+    </w:lvl>
+    <w:lvl w:ilvl="5" w:tplc="04090005" w:tentative="1">
+      <w:start w:val="1"/>
+      <w:numFmt w:val="bullet"/>
+      <w:lvlText w:val=""/>
+      <w:lvlJc w:val="left"/>
+      <w:pPr>
+        <w:ind w:left="4320" w:hanging="360"/>
+      </w:pPr>
+      <w:rPr>
+        <w:rFonts w:ascii="Wingdings" w:hAnsi="Wingdings" w:hint="default"/>
+      </w:rPr>
+    </w:lvl>
+    <w:lvl w:ilvl="6" w:tplc="04090001" w:tentative="1">
+      <w:start w:val="1"/>
+      <w:numFmt w:val="bullet"/>
+      <w:lvlText w:val=""/>
+      <w:lvlJc w:val="left"/>
+      <w:pPr>
+        <w:ind w:left="5040" w:hanging="360"/>
+      </w:pPr>
+      <w:rPr>
+        <w:rFonts w:ascii="Symbol" w:hAnsi="Symbol" w:hint="default"/>
+      </w:rPr>
+    </w:lvl>
+    <w:lvl w:ilvl="7" w:tplc="04090003" w:tentative="1">
+      <w:start w:val="1"/>
+      <w:numFmt w:val="bullet"/>
+      <w:lvlText w:val="o"/>
+      <w:lvlJc w:val="left"/>
+      <w:pPr>
+        <w:ind w:left="5760" w:hanging="360"/>
+      </w:pPr>
+      <w:rPr>
+        <w:rFonts w:ascii="Courier New" w:hAnsi="Courier New" w:cs="Courier New" w:hint="default"/>
+      </w:rPr>
+    </w:lvl>
+    <w:lvl w:ilvl="8" w:tplc="04090005" w:tentative="1">
+      <w:start w:val="1"/>
+      <w:numFmt w:val="bullet"/>
+      <w:lvlText w:val=""/>
+      <w:lvlJc w:val="left"/>
+      <w:pPr>
+        <w:ind w:left="6480" w:hanging="360"/>
+      </w:pPr>
+      <w:rPr>
+        <w:rFonts w:ascii="Wingdings" w:hAnsi="Wingdings" w:hint="default"/>
+      </w:rPr>
+    </w:lvl>
+  </w:abstractNum>
+  <w:abstractNum w:abstractNumId="3" w15:restartNumberingAfterBreak="0">
+    <w:nsid w:val="27371EFF"/>
+    <w:multiLevelType w:val="hybridMultilevel"/>
+    <w:tmpl w:val="B6FC5DD8"/>
+    <w:lvl w:ilvl="0" w:tplc="9D30C41A">
+      <w:numFmt w:val="bullet"/>
+      <w:lvlText w:val="-"/>
+      <w:lvlJc w:val="left"/>
+      <w:pPr>
+        <w:ind w:left="720" w:hanging="360"/>
+      </w:pPr>
+      <w:rPr>
+        <w:rFonts w:ascii="Aptos" w:eastAsiaTheme="minorHAnsi" w:hAnsi="Aptos" w:cstheme="minorBidi" w:hint="default"/>
+      </w:rPr>
+    </w:lvl>
+    <w:lvl w:ilvl="1" w:tplc="04090003" w:tentative="1">
+      <w:start w:val="1"/>
+      <w:numFmt w:val="bullet"/>
+      <w:lvlText w:val="o"/>
+      <w:lvlJc w:val="left"/>
+      <w:pPr>
+        <w:ind w:left="1440" w:hanging="360"/>
+      </w:pPr>
+      <w:rPr>
+        <w:rFonts w:ascii="Courier New" w:hAnsi="Courier New" w:cs="Courier New" w:hint="default"/>
+      </w:rPr>
+    </w:lvl>
+    <w:lvl w:ilvl="2" w:tplc="04090005" w:tentative="1">
+      <w:start w:val="1"/>
+      <w:numFmt w:val="bullet"/>
+      <w:lvlText w:val=""/>
+      <w:lvlJc w:val="left"/>
+      <w:pPr>
+        <w:ind w:left="2160" w:hanging="360"/>
+      </w:pPr>
+      <w:rPr>
+        <w:rFonts w:ascii="Wingdings" w:hAnsi="Wingdings" w:hint="default"/>
+      </w:rPr>
+    </w:lvl>
+    <w:lvl w:ilvl="3" w:tplc="04090001" w:tentative="1">
+      <w:start w:val="1"/>
+      <w:numFmt w:val="bullet"/>
+      <w:lvlText w:val=""/>
+      <w:lvlJc w:val="left"/>
+      <w:pPr>
+        <w:ind w:left="2880" w:hanging="360"/>
+      </w:pPr>
+      <w:rPr>
+        <w:rFonts w:ascii="Symbol" w:hAnsi="Symbol" w:hint="default"/>
+      </w:rPr>
+    </w:lvl>
+    <w:lvl w:ilvl="4" w:tplc="04090003" w:tentative="1">
+      <w:start w:val="1"/>
+      <w:numFmt w:val="bullet"/>
+      <w:lvlText w:val="o"/>
+      <w:lvlJc w:val="left"/>
+      <w:pPr>
+        <w:ind w:left="3600" w:hanging="360"/>
+      </w:pPr>
+      <w:rPr>
+        <w:rFonts w:ascii="Courier New" w:hAnsi="Courier New" w:cs="Courier New" w:hint="default"/>
+      </w:rPr>
+    </w:lvl>
+    <w:lvl w:ilvl="5" w:tplc="04090005" w:tentative="1">
+      <w:start w:val="1"/>
+      <w:numFmt w:val="bullet"/>
+      <w:lvlText w:val=""/>
+      <w:lvlJc w:val="left"/>
+      <w:pPr>
+        <w:ind w:left="4320" w:hanging="360"/>
+      </w:pPr>
+      <w:rPr>
+        <w:rFonts w:ascii="Wingdings" w:hAnsi="Wingdings" w:hint="default"/>
+      </w:rPr>
+    </w:lvl>
+    <w:lvl w:ilvl="6" w:tplc="04090001" w:tentative="1">
+      <w:start w:val="1"/>
+      <w:numFmt w:val="bullet"/>
+      <w:lvlText w:val=""/>
+      <w:lvlJc w:val="left"/>
+      <w:pPr>
+        <w:ind w:left="5040" w:hanging="360"/>
+      </w:pPr>
+      <w:rPr>
+        <w:rFonts w:ascii="Symbol" w:hAnsi="Symbol" w:hint="default"/>
+      </w:rPr>
+    </w:lvl>
+    <w:lvl w:ilvl="7" w:tplc="04090003" w:tentative="1">
+      <w:start w:val="1"/>
+      <w:numFmt w:val="bullet"/>
+      <w:lvlText w:val="o"/>
+      <w:lvlJc w:val="left"/>
+      <w:pPr>
+        <w:ind w:left="5760" w:hanging="360"/>
+      </w:pPr>
+      <w:rPr>
+        <w:rFonts w:ascii="Courier New" w:hAnsi="Courier New" w:cs="Courier New" w:hint="default"/>
+      </w:rPr>
+    </w:lvl>
+    <w:lvl w:ilvl="8" w:tplc="04090005" w:tentative="1">
+      <w:start w:val="1"/>
+      <w:numFmt w:val="bullet"/>
+      <w:lvlText w:val=""/>
+      <w:lvlJc w:val="left"/>
+      <w:pPr>
+        <w:ind w:left="6480" w:hanging="360"/>
+      </w:pPr>
+      <w:rPr>
+        <w:rFonts w:ascii="Wingdings" w:hAnsi="Wingdings" w:hint="default"/>
+      </w:rPr>
+    </w:lvl>
+  </w:abstractNum>
+  <w:abstractNum w:abstractNumId="4" w15:restartNumberingAfterBreak="0">
+    <w:nsid w:val="695535AA"/>
+    <w:multiLevelType w:val="hybridMultilevel"/>
+    <w:tmpl w:val="E1ECA694"/>
+    <w:lvl w:ilvl="0" w:tplc="C2D4C2AC">
+      <w:numFmt w:val="bullet"/>
+      <w:lvlText w:val="-"/>
+      <w:lvlJc w:val="left"/>
+      <w:pPr>
+        <w:ind w:left="720" w:hanging="360"/>
+      </w:pPr>
+      <w:rPr>
+        <w:rFonts w:ascii="Aptos" w:eastAsiaTheme="minorHAnsi" w:hAnsi="Aptos" w:cstheme="minorBidi" w:hint="default"/>
+      </w:rPr>
+    </w:lvl>
+    <w:lvl w:ilvl="1" w:tplc="04090003" w:tentative="1">
+      <w:start w:val="1"/>
+      <w:numFmt w:val="bullet"/>
+      <w:lvlText w:val="o"/>
+      <w:lvlJc w:val="left"/>
+      <w:pPr>
+        <w:ind w:left="1440" w:hanging="360"/>
+      </w:pPr>
+      <w:rPr>
+        <w:rFonts w:ascii="Courier New" w:hAnsi="Courier New" w:cs="Courier New" w:hint="default"/>
+      </w:rPr>
+    </w:lvl>
+    <w:lvl w:ilvl="2" w:tplc="04090005" w:tentative="1">
+      <w:start w:val="1"/>
+      <w:numFmt w:val="bullet"/>
+      <w:lvlText w:val=""/>
+      <w:lvlJc w:val="left"/>
+      <w:pPr>
+        <w:ind w:left="2160" w:hanging="360"/>
+      </w:pPr>
+      <w:rPr>
+        <w:rFonts w:ascii="Wingdings" w:hAnsi="Wingdings" w:hint="default"/>
+      </w:rPr>
+    </w:lvl>
+    <w:lvl w:ilvl="3" w:tplc="04090001" w:tentative="1">
+      <w:start w:val="1"/>
+      <w:numFmt w:val="bullet"/>
+      <w:lvlText w:val=""/>
+      <w:lvlJc w:val="left"/>
+      <w:pPr>
+        <w:ind w:left="2880" w:hanging="360"/>
+      </w:pPr>
+      <w:rPr>
+        <w:rFonts w:ascii="Symbol" w:hAnsi="Symbol" w:hint="default"/>
+      </w:rPr>
+    </w:lvl>
+    <w:lvl w:ilvl="4" w:tplc="04090003" w:tentative="1">
+      <w:start w:val="1"/>
+      <w:numFmt w:val="bullet"/>
+      <w:lvlText w:val="o"/>
+      <w:lvlJc w:val="left"/>
+      <w:pPr>
+        <w:ind w:left="3600" w:hanging="360"/>
+      </w:pPr>
+      <w:rPr>
+        <w:rFonts w:ascii="Courier New" w:hAnsi="Courier New" w:cs="Courier New" w:hint="default"/>
+      </w:rPr>
+    </w:lvl>
+    <w:lvl w:ilvl="5" w:tplc="04090005" w:tentative="1">
+      <w:start w:val="1"/>
+      <w:numFmt w:val="bullet"/>
+      <w:lvlText w:val=""/>
+      <w:lvlJc w:val="left"/>
+      <w:pPr>
+        <w:ind w:left="4320" w:hanging="360"/>
+      </w:pPr>
+      <w:rPr>
+        <w:rFonts w:ascii="Wingdings" w:hAnsi="Wingdings" w:hint="default"/>
+      </w:rPr>
+    </w:lvl>
+    <w:lvl w:ilvl="6" w:tplc="04090001" w:tentative="1">
+      <w:start w:val="1"/>
+      <w:numFmt w:val="bullet"/>
+      <w:lvlText w:val=""/>
+      <w:lvlJc w:val="left"/>
+      <w:pPr>
+        <w:ind w:left="5040" w:hanging="360"/>
+      </w:pPr>
+      <w:rPr>
+        <w:rFonts w:ascii="Symbol" w:hAnsi="Symbol" w:hint="default"/>
+      </w:rPr>
+    </w:lvl>
+    <w:lvl w:ilvl="7" w:tplc="04090003" w:tentative="1">
+      <w:start w:val="1"/>
+      <w:numFmt w:val="bullet"/>
+      <w:lvlText w:val="o"/>
+      <w:lvlJc w:val="left"/>
+      <w:pPr>
+        <w:ind w:left="5760" w:hanging="360"/>
+      </w:pPr>
+      <w:rPr>
+        <w:rFonts w:ascii="Courier New" w:hAnsi="Courier New" w:cs="Courier New" w:hint="default"/>
+      </w:rPr>
+    </w:lvl>
+    <w:lvl w:ilvl="8" w:tplc="04090005" w:tentative="1">
+      <w:start w:val="1"/>
+      <w:numFmt w:val="bullet"/>
+      <w:lvlText w:val=""/>
+      <w:lvlJc w:val="left"/>
+      <w:pPr>
+        <w:ind w:left="6480" w:hanging="360"/>
+      </w:pPr>
+      <w:rPr>
+        <w:rFonts w:ascii="Wingdings" w:hAnsi="Wingdings" w:hint="default"/>
+      </w:rPr>
+    </w:lvl>
+  </w:abstractNum>
   <w:num w:numId="1" w16cid:durableId="2004238914">
     <w:abstractNumId w:val="0"/>
+  </w:num>
+  <w:num w:numId="2" w16cid:durableId="1174339919">
+    <w:abstractNumId w:val="1"/>
+  </w:num>
+  <w:num w:numId="3" w16cid:durableId="106315792">
+    <w:abstractNumId w:val="4"/>
+  </w:num>
+  <w:num w:numId="4" w16cid:durableId="1667243977">
+    <w:abstractNumId w:val="2"/>
+  </w:num>
+  <w:num w:numId="5" w16cid:durableId="2032414411">
+    <w:abstractNumId w:val="3"/>
   </w:num>
 </w:numbering>
 </file>
@@ -2765,10 +4339,17 @@
     <w:autoRedefine/>
     <w:uiPriority w:val="39"/>
     <w:unhideWhenUsed/>
-    <w:rsid w:val="005D0ACF"/>
+    <w:rsid w:val="00355962"/>
     <w:pPr>
+      <w:tabs>
+        <w:tab w:val="right" w:leader="dot" w:pos="9350"/>
+      </w:tabs>
       <w:spacing w:after="100"/>
     </w:pPr>
+    <w:rPr>
+      <w:rFonts w:ascii="Times New Roman" w:hAnsi="Times New Roman" w:cs="Times New Roman"/>
+      <w:noProof/>
+    </w:rPr>
   </w:style>
   <w:style w:type="paragraph" w:styleId="TOC2">
     <w:name w:val="toc 2"/>
@@ -2837,6 +4418,25 @@
     <w:link w:val="Footer"/>
     <w:uiPriority w:val="99"/>
     <w:rsid w:val="005D0ACF"/>
+  </w:style>
+  <w:style w:type="paragraph" w:styleId="Caption">
+    <w:name w:val="caption"/>
+    <w:basedOn w:val="Normal"/>
+    <w:next w:val="Normal"/>
+    <w:uiPriority w:val="35"/>
+    <w:unhideWhenUsed/>
+    <w:qFormat/>
+    <w:rsid w:val="00293E8A"/>
+    <w:pPr>
+      <w:spacing w:after="200" w:line="240" w:lineRule="auto"/>
+    </w:pPr>
+    <w:rPr>
+      <w:i/>
+      <w:iCs/>
+      <w:color w:val="0E2841" w:themeColor="text2"/>
+      <w:sz w:val="18"/>
+      <w:szCs w:val="18"/>
+    </w:rPr>
   </w:style>
 </w:styles>
 </file>

</xml_diff>